<commit_message>
Correções e Atualizações dos artefatos
</commit_message>
<xml_diff>
--- a/planejamento/RT_Plano_Iteracao_I1.docx
+++ b/planejamento/RT_Plano_Iteracao_I1.docx
@@ -58,7 +58,7 @@
                 <wp:positionV relativeFrom="paragraph">
                   <wp:posOffset>635</wp:posOffset>
                 </wp:positionV>
-                <wp:extent cx="5943600" cy="2796540"/>
+                <wp:extent cx="5943600" cy="2795270"/>
                 <wp:effectExtent l="0" t="0" r="0" b="0"/>
                 <wp:wrapSquare wrapText="bothSides"/>
                 <wp:docPr id="1" name="Quadro1"/>
@@ -69,7 +69,7 @@
                       <wps:spPr>
                         <a:xfrm>
                           <a:off x="0" y="0"/>
-                          <a:ext cx="5942880" cy="2795760"/>
+                          <a:ext cx="5942880" cy="2794680"/>
                         </a:xfrm>
                         <a:prstGeom prst="rect">
                           <a:avLst/>
@@ -91,7 +91,7 @@
                             <w:tblPr>
                               <w:tblW w:w="5000" w:type="pct"/>
                               <w:jc w:val="left"/>
-                              <w:tblInd w:w="98" w:type="dxa"/>
+                              <w:tblInd w:w="93" w:type="dxa"/>
                               <w:tblBorders>
                                 <w:top w:val="single" w:sz="4" w:space="0" w:color="00000A"/>
                                 <w:left w:val="single" w:sz="4" w:space="0" w:color="00000A"/>
@@ -102,7 +102,7 @@
                               </w:tblBorders>
                               <w:tblCellMar>
                                 <w:top w:w="0" w:type="dxa"/>
-                                <w:left w:w="93" w:type="dxa"/>
+                                <w:left w:w="88" w:type="dxa"/>
                                 <w:bottom w:w="0" w:type="dxa"/>
                                 <w:right w:w="108" w:type="dxa"/>
                               </w:tblCellMar>
@@ -127,7 +127,7 @@
                                   </w:tcBorders>
                                   <w:shd w:color="auto" w:fill="D9D9D9" w:themeFill="background1" w:themeFillShade="d9" w:val="clear"/>
                                   <w:tcMar>
-                                    <w:left w:w="93" w:type="dxa"/>
+                                    <w:left w:w="88" w:type="dxa"/>
                                   </w:tcMar>
                                   <w:vAlign w:val="center"/>
                                 </w:tcPr>
@@ -163,7 +163,7 @@
                                   </w:tcBorders>
                                   <w:shd w:color="auto" w:fill="D9D9D9" w:themeFill="background1" w:themeFillShade="d9" w:val="clear"/>
                                   <w:tcMar>
-                                    <w:left w:w="93" w:type="dxa"/>
+                                    <w:left w:w="88" w:type="dxa"/>
                                   </w:tcMar>
                                   <w:vAlign w:val="center"/>
                                 </w:tcPr>
@@ -202,7 +202,7 @@
                                   </w:tcBorders>
                                   <w:shd w:fill="auto" w:val="clear"/>
                                   <w:tcMar>
-                                    <w:left w:w="93" w:type="dxa"/>
+                                    <w:left w:w="88" w:type="dxa"/>
                                   </w:tcMar>
                                 </w:tcPr>
                                 <w:p>
@@ -233,7 +233,7 @@
                                   </w:tcBorders>
                                   <w:shd w:fill="auto" w:val="clear"/>
                                   <w:tcMar>
-                                    <w:left w:w="93" w:type="dxa"/>
+                                    <w:left w:w="88" w:type="dxa"/>
                                   </w:tcMar>
                                   <w:vAlign w:val="center"/>
                                 </w:tcPr>
@@ -247,31 +247,7 @@
                                     <w:rPr>
                                       <w:color w:val="00000A"/>
                                     </w:rPr>
-                                    <w:t>0</w:t>
-                                  </w:r>
-                                  <w:r>
-                                    <w:rPr>
-                                      <w:color w:val="00000A"/>
-                                    </w:rPr>
-                                    <w:t>2</w:t>
-                                  </w:r>
-                                  <w:r>
-                                    <w:rPr>
-                                      <w:color w:val="00000A"/>
-                                    </w:rPr>
-                                    <w:t>/</w:t>
-                                  </w:r>
-                                  <w:r>
-                                    <w:rPr>
-                                      <w:color w:val="00000A"/>
-                                    </w:rPr>
-                                    <w:t>08</w:t>
-                                  </w:r>
-                                  <w:r>
-                                    <w:rPr>
-                                      <w:color w:val="00000A"/>
-                                    </w:rPr>
-                                    <w:t>/2015</w:t>
+                                    <w:t>02/08/2015</w:t>
                                   </w:r>
                                 </w:p>
                               </w:tc>
@@ -291,7 +267,7 @@
                                   </w:tcBorders>
                                   <w:shd w:fill="auto" w:val="clear"/>
                                   <w:tcMar>
-                                    <w:left w:w="93" w:type="dxa"/>
+                                    <w:left w:w="88" w:type="dxa"/>
                                   </w:tcMar>
                                 </w:tcPr>
                                 <w:p>
@@ -516,7 +492,7 @@
                                   </w:tcBorders>
                                   <w:shd w:fill="auto" w:val="clear"/>
                                   <w:tcMar>
-                                    <w:left w:w="93" w:type="dxa"/>
+                                    <w:left w:w="88" w:type="dxa"/>
                                   </w:tcMar>
                                   <w:vAlign w:val="center"/>
                                 </w:tcPr>
@@ -529,7 +505,9 @@
                                     </w:rPr>
                                   </w:pPr>
                                   <w:r>
-                                    <w:rPr/>
+                                    <w:rPr>
+                                      <w:color w:val="00000A"/>
+                                    </w:rPr>
                                   </w:r>
                                 </w:p>
                                 <w:p>
@@ -541,7 +519,9 @@
                                     </w:rPr>
                                   </w:pPr>
                                   <w:r>
-                                    <w:rPr/>
+                                    <w:rPr>
+                                      <w:color w:val="00000A"/>
+                                    </w:rPr>
                                   </w:r>
                                 </w:p>
                                 <w:p>
@@ -554,31 +534,7 @@
                                     <w:rPr>
                                       <w:color w:val="00000A"/>
                                     </w:rPr>
-                                    <w:t>09</w:t>
-                                  </w:r>
-                                  <w:r>
-                                    <w:rPr>
-                                      <w:color w:val="00000A"/>
-                                    </w:rPr>
-                                    <w:t>/0</w:t>
-                                  </w:r>
-                                  <w:r>
-                                    <w:rPr>
-                                      <w:color w:val="00000A"/>
-                                    </w:rPr>
-                                    <w:t>8</w:t>
-                                  </w:r>
-                                  <w:r>
-                                    <w:rPr>
-                                      <w:color w:val="00000A"/>
-                                    </w:rPr>
-                                    <w:t xml:space="preserve">/2015 </w:t>
-                                  </w:r>
-                                  <w:r>
-                                    <w:rPr>
-                                      <w:color w:val="00000A"/>
-                                    </w:rPr>
-                                    <w:t xml:space="preserve">a </w:t>
+                                    <w:t xml:space="preserve">09/08/2015 a </w:t>
                                   </w:r>
                                 </w:p>
                                 <w:p>
@@ -611,7 +567,7 @@
                                   </w:tcBorders>
                                   <w:shd w:fill="auto" w:val="clear"/>
                                   <w:tcMar>
-                                    <w:left w:w="93" w:type="dxa"/>
+                                    <w:left w:w="88" w:type="dxa"/>
                                   </w:tcMar>
                                 </w:tcPr>
                                 <w:p>
@@ -642,7 +598,7 @@
                                   </w:tcBorders>
                                   <w:shd w:fill="auto" w:val="clear"/>
                                   <w:tcMar>
-                                    <w:left w:w="93" w:type="dxa"/>
+                                    <w:left w:w="88" w:type="dxa"/>
                                   </w:tcMar>
                                   <w:vAlign w:val="center"/>
                                 </w:tcPr>
@@ -656,13 +612,7 @@
                                     <w:rPr>
                                       <w:color w:val="00000A"/>
                                     </w:rPr>
-                                    <w:t>14</w:t>
-                                  </w:r>
-                                  <w:r>
-                                    <w:rPr>
-                                      <w:color w:val="00000A"/>
-                                    </w:rPr>
-                                    <w:t>/10</w:t>
+                                    <w:t>14/10</w:t>
                                   </w:r>
                                   <w:bookmarkStart w:id="0" w:name="OLE_LINK112"/>
                                   <w:bookmarkEnd w:id="0"/>
@@ -679,14 +629,10 @@
                           <w:p>
                             <w:pPr>
                               <w:pStyle w:val="Contedodoquadro"/>
-                              <w:rPr>
-                                <w:color w:val="000000"/>
-                              </w:rPr>
+                              <w:rPr/>
                             </w:pPr>
                             <w:r>
-                              <w:rPr>
-                                <w:color w:val="000000"/>
-                              </w:rPr>
+                              <w:rPr/>
                             </w:r>
                           </w:p>
                         </w:txbxContent>
@@ -705,7 +651,7 @@
           </mc:Choice>
           <mc:Fallback>
             <w:pict>
-              <v:rect id="shape_0" ID="Quadro1" stroked="f" style="position:absolute;margin-left:-5.65pt;margin-top:0.05pt;width:467.9pt;height:220.1pt">
+              <v:rect id="shape_0" ID="Quadro1" stroked="f" style="position:absolute;margin-left:-5.65pt;margin-top:0.05pt;width:467.9pt;height:220pt">
                 <w10:wrap type="none"/>
                 <v:fill o:detectmouseclick="t" on="false"/>
                 <v:stroke color="#3465a4" joinstyle="round" endcap="flat"/>
@@ -715,7 +661,7 @@
                       <w:tblPr>
                         <w:tblW w:w="5000" w:type="pct"/>
                         <w:jc w:val="left"/>
-                        <w:tblInd w:w="98" w:type="dxa"/>
+                        <w:tblInd w:w="93" w:type="dxa"/>
                         <w:tblBorders>
                           <w:top w:val="single" w:sz="4" w:space="0" w:color="00000A"/>
                           <w:left w:val="single" w:sz="4" w:space="0" w:color="00000A"/>
@@ -726,7 +672,7 @@
                         </w:tblBorders>
                         <w:tblCellMar>
                           <w:top w:w="0" w:type="dxa"/>
-                          <w:left w:w="93" w:type="dxa"/>
+                          <w:left w:w="88" w:type="dxa"/>
                           <w:bottom w:w="0" w:type="dxa"/>
                           <w:right w:w="108" w:type="dxa"/>
                         </w:tblCellMar>
@@ -751,7 +697,7 @@
                             </w:tcBorders>
                             <w:shd w:color="auto" w:fill="D9D9D9" w:themeFill="background1" w:themeFillShade="d9" w:val="clear"/>
                             <w:tcMar>
-                              <w:left w:w="93" w:type="dxa"/>
+                              <w:left w:w="88" w:type="dxa"/>
                             </w:tcMar>
                             <w:vAlign w:val="center"/>
                           </w:tcPr>
@@ -787,7 +733,7 @@
                             </w:tcBorders>
                             <w:shd w:color="auto" w:fill="D9D9D9" w:themeFill="background1" w:themeFillShade="d9" w:val="clear"/>
                             <w:tcMar>
-                              <w:left w:w="93" w:type="dxa"/>
+                              <w:left w:w="88" w:type="dxa"/>
                             </w:tcMar>
                             <w:vAlign w:val="center"/>
                           </w:tcPr>
@@ -826,7 +772,7 @@
                             </w:tcBorders>
                             <w:shd w:fill="auto" w:val="clear"/>
                             <w:tcMar>
-                              <w:left w:w="93" w:type="dxa"/>
+                              <w:left w:w="88" w:type="dxa"/>
                             </w:tcMar>
                           </w:tcPr>
                           <w:p>
@@ -857,7 +803,7 @@
                             </w:tcBorders>
                             <w:shd w:fill="auto" w:val="clear"/>
                             <w:tcMar>
-                              <w:left w:w="93" w:type="dxa"/>
+                              <w:left w:w="88" w:type="dxa"/>
                             </w:tcMar>
                             <w:vAlign w:val="center"/>
                           </w:tcPr>
@@ -871,31 +817,7 @@
                               <w:rPr>
                                 <w:color w:val="00000A"/>
                               </w:rPr>
-                              <w:t>0</w:t>
-                            </w:r>
-                            <w:r>
-                              <w:rPr>
-                                <w:color w:val="00000A"/>
-                              </w:rPr>
-                              <w:t>2</w:t>
-                            </w:r>
-                            <w:r>
-                              <w:rPr>
-                                <w:color w:val="00000A"/>
-                              </w:rPr>
-                              <w:t>/</w:t>
-                            </w:r>
-                            <w:r>
-                              <w:rPr>
-                                <w:color w:val="00000A"/>
-                              </w:rPr>
-                              <w:t>08</w:t>
-                            </w:r>
-                            <w:r>
-                              <w:rPr>
-                                <w:color w:val="00000A"/>
-                              </w:rPr>
-                              <w:t>/2015</w:t>
+                              <w:t>02/08/2015</w:t>
                             </w:r>
                           </w:p>
                         </w:tc>
@@ -915,7 +837,7 @@
                             </w:tcBorders>
                             <w:shd w:fill="auto" w:val="clear"/>
                             <w:tcMar>
-                              <w:left w:w="93" w:type="dxa"/>
+                              <w:left w:w="88" w:type="dxa"/>
                             </w:tcMar>
                           </w:tcPr>
                           <w:p>
@@ -1140,7 +1062,7 @@
                             </w:tcBorders>
                             <w:shd w:fill="auto" w:val="clear"/>
                             <w:tcMar>
-                              <w:left w:w="93" w:type="dxa"/>
+                              <w:left w:w="88" w:type="dxa"/>
                             </w:tcMar>
                             <w:vAlign w:val="center"/>
                           </w:tcPr>
@@ -1153,7 +1075,9 @@
                               </w:rPr>
                             </w:pPr>
                             <w:r>
-                              <w:rPr/>
+                              <w:rPr>
+                                <w:color w:val="00000A"/>
+                              </w:rPr>
                             </w:r>
                           </w:p>
                           <w:p>
@@ -1165,7 +1089,9 @@
                               </w:rPr>
                             </w:pPr>
                             <w:r>
-                              <w:rPr/>
+                              <w:rPr>
+                                <w:color w:val="00000A"/>
+                              </w:rPr>
                             </w:r>
                           </w:p>
                           <w:p>
@@ -1178,31 +1104,7 @@
                               <w:rPr>
                                 <w:color w:val="00000A"/>
                               </w:rPr>
-                              <w:t>09</w:t>
-                            </w:r>
-                            <w:r>
-                              <w:rPr>
-                                <w:color w:val="00000A"/>
-                              </w:rPr>
-                              <w:t>/0</w:t>
-                            </w:r>
-                            <w:r>
-                              <w:rPr>
-                                <w:color w:val="00000A"/>
-                              </w:rPr>
-                              <w:t>8</w:t>
-                            </w:r>
-                            <w:r>
-                              <w:rPr>
-                                <w:color w:val="00000A"/>
-                              </w:rPr>
-                              <w:t xml:space="preserve">/2015 </w:t>
-                            </w:r>
-                            <w:r>
-                              <w:rPr>
-                                <w:color w:val="00000A"/>
-                              </w:rPr>
-                              <w:t xml:space="preserve">a </w:t>
+                              <w:t xml:space="preserve">09/08/2015 a </w:t>
                             </w:r>
                           </w:p>
                           <w:p>
@@ -1235,7 +1137,7 @@
                             </w:tcBorders>
                             <w:shd w:fill="auto" w:val="clear"/>
                             <w:tcMar>
-                              <w:left w:w="93" w:type="dxa"/>
+                              <w:left w:w="88" w:type="dxa"/>
                             </w:tcMar>
                           </w:tcPr>
                           <w:p>
@@ -1266,7 +1168,7 @@
                             </w:tcBorders>
                             <w:shd w:fill="auto" w:val="clear"/>
                             <w:tcMar>
-                              <w:left w:w="93" w:type="dxa"/>
+                              <w:left w:w="88" w:type="dxa"/>
                             </w:tcMar>
                             <w:vAlign w:val="center"/>
                           </w:tcPr>
@@ -1280,13 +1182,7 @@
                               <w:rPr>
                                 <w:color w:val="00000A"/>
                               </w:rPr>
-                              <w:t>14</w:t>
-                            </w:r>
-                            <w:r>
-                              <w:rPr>
-                                <w:color w:val="00000A"/>
-                              </w:rPr>
-                              <w:t>/10</w:t>
+                              <w:t>14/10</w:t>
                             </w:r>
                             <w:bookmarkStart w:id="1" w:name="OLE_LINK112"/>
                             <w:bookmarkEnd w:id="1"/>
@@ -1303,14 +1199,10 @@
                     <w:p>
                       <w:pPr>
                         <w:pStyle w:val="Contedodoquadro"/>
-                        <w:rPr>
-                          <w:color w:val="000000"/>
-                        </w:rPr>
+                        <w:rPr/>
                       </w:pPr>
                       <w:r>
-                        <w:rPr>
-                          <w:color w:val="000000"/>
-                        </w:rPr>
+                        <w:rPr/>
                       </w:r>
                     </w:p>
                   </w:txbxContent>
@@ -1369,11 +1261,7 @@
       </w:pPr>
       <w:r>
         <w:rPr/>
-        <w:t>Criar</w:t>
-      </w:r>
-      <w:r>
-        <w:rPr/>
-        <w:t xml:space="preserve">  Lista de Itens.</w:t>
+        <w:t>Criar  Lista de Itens.</w:t>
       </w:r>
     </w:p>
     <w:p>
@@ -1387,11 +1275,7 @@
       </w:pPr>
       <w:r>
         <w:rPr/>
-        <w:t>Elaborar Documento de Visão do sistema, Plano de Projeto,Plano de Iteração.</w:t>
-      </w:r>
-      <w:r>
-        <w:rPr/>
-        <w:t xml:space="preserve">   </w:t>
+        <w:t xml:space="preserve">Elaborar Documento de Visão do sistema, Plano de Projeto,Plano de Iteração.   </w:t>
       </w:r>
     </w:p>
     <w:p>
@@ -1405,19 +1289,7 @@
       </w:pPr>
       <w:r>
         <w:rPr/>
-        <w:t>Definir</w:t>
-      </w:r>
-      <w:r>
-        <w:rPr/>
-        <w:t xml:space="preserve"> Riscos, </w:t>
-      </w:r>
-      <w:r>
-        <w:rPr/>
-        <w:t>Arquitetura</w:t>
-      </w:r>
-      <w:r>
-        <w:rPr/>
-        <w:t>.</w:t>
+        <w:t>Definir Riscos, Arquitetura.</w:t>
       </w:r>
     </w:p>
     <w:p>
@@ -1616,7 +1488,7 @@
         </w:tblBorders>
         <w:tblCellMar>
           <w:top w:w="0" w:type="dxa"/>
-          <w:left w:w="98" w:type="dxa"/>
+          <w:left w:w="93" w:type="dxa"/>
           <w:bottom w:w="0" w:type="dxa"/>
           <w:right w:w="108" w:type="dxa"/>
         </w:tblCellMar>
@@ -1649,7 +1521,7 @@
             </w:tcBorders>
             <w:shd w:color="auto" w:fill="D9D9D9" w:val="clear"/>
             <w:tcMar>
-              <w:left w:w="98" w:type="dxa"/>
+              <w:left w:w="93" w:type="dxa"/>
             </w:tcMar>
             <w:vAlign w:val="center"/>
           </w:tcPr>
@@ -1686,7 +1558,7 @@
             </w:tcBorders>
             <w:shd w:color="auto" w:fill="D9D9D9" w:val="clear"/>
             <w:tcMar>
-              <w:left w:w="89" w:type="dxa"/>
+              <w:left w:w="81" w:type="dxa"/>
             </w:tcMar>
             <w:vAlign w:val="center"/>
           </w:tcPr>
@@ -1723,7 +1595,7 @@
             </w:tcBorders>
             <w:shd w:color="auto" w:fill="D9D9D9" w:val="clear"/>
             <w:tcMar>
-              <w:left w:w="89" w:type="dxa"/>
+              <w:left w:w="81" w:type="dxa"/>
             </w:tcMar>
             <w:vAlign w:val="center"/>
           </w:tcPr>
@@ -1760,7 +1632,7 @@
             </w:tcBorders>
             <w:shd w:color="auto" w:fill="D9D9D9" w:val="clear"/>
             <w:tcMar>
-              <w:left w:w="89" w:type="dxa"/>
+              <w:left w:w="81" w:type="dxa"/>
             </w:tcMar>
             <w:vAlign w:val="center"/>
           </w:tcPr>
@@ -1797,7 +1669,7 @@
             </w:tcBorders>
             <w:shd w:color="auto" w:fill="D9D9D9" w:val="clear"/>
             <w:tcMar>
-              <w:left w:w="89" w:type="dxa"/>
+              <w:left w:w="81" w:type="dxa"/>
             </w:tcMar>
             <w:vAlign w:val="center"/>
           </w:tcPr>
@@ -1834,7 +1706,7 @@
             </w:tcBorders>
             <w:shd w:color="auto" w:fill="D9D9D9" w:val="clear"/>
             <w:tcMar>
-              <w:left w:w="89" w:type="dxa"/>
+              <w:left w:w="81" w:type="dxa"/>
             </w:tcMar>
             <w:vAlign w:val="center"/>
           </w:tcPr>
@@ -1871,7 +1743,7 @@
             </w:tcBorders>
             <w:shd w:color="auto" w:fill="D9D9D9" w:val="clear"/>
             <w:tcMar>
-              <w:left w:w="89" w:type="dxa"/>
+              <w:left w:w="81" w:type="dxa"/>
             </w:tcMar>
             <w:vAlign w:val="center"/>
           </w:tcPr>
@@ -1908,7 +1780,7 @@
             </w:tcBorders>
             <w:shd w:color="auto" w:fill="D9D9D9" w:val="clear"/>
             <w:tcMar>
-              <w:left w:w="89" w:type="dxa"/>
+              <w:left w:w="81" w:type="dxa"/>
             </w:tcMar>
             <w:vAlign w:val="center"/>
           </w:tcPr>
@@ -1950,7 +1822,7 @@
             </w:tcBorders>
             <w:shd w:fill="auto" w:val="clear"/>
             <w:tcMar>
-              <w:left w:w="98" w:type="dxa"/>
+              <w:left w:w="93" w:type="dxa"/>
             </w:tcMar>
             <w:vAlign w:val="center"/>
           </w:tcPr>
@@ -1990,7 +1862,7 @@
             </w:tcBorders>
             <w:shd w:fill="auto" w:val="clear"/>
             <w:tcMar>
-              <w:left w:w="89" w:type="dxa"/>
+              <w:left w:w="81" w:type="dxa"/>
             </w:tcMar>
             <w:vAlign w:val="center"/>
           </w:tcPr>
@@ -2030,7 +1902,7 @@
             </w:tcBorders>
             <w:shd w:fill="auto" w:val="clear"/>
             <w:tcMar>
-              <w:left w:w="89" w:type="dxa"/>
+              <w:left w:w="81" w:type="dxa"/>
             </w:tcMar>
             <w:vAlign w:val="center"/>
           </w:tcPr>
@@ -2059,7 +1931,7 @@
             </w:tcBorders>
             <w:shd w:fill="auto" w:val="clear"/>
             <w:tcMar>
-              <w:left w:w="89" w:type="dxa"/>
+              <w:left w:w="81" w:type="dxa"/>
             </w:tcMar>
             <w:vAlign w:val="center"/>
           </w:tcPr>
@@ -2088,7 +1960,7 @@
             </w:tcBorders>
             <w:shd w:fill="auto" w:val="clear"/>
             <w:tcMar>
-              <w:left w:w="89" w:type="dxa"/>
+              <w:left w:w="81" w:type="dxa"/>
             </w:tcMar>
             <w:vAlign w:val="center"/>
           </w:tcPr>
@@ -2117,7 +1989,7 @@
             </w:tcBorders>
             <w:shd w:fill="auto" w:val="clear"/>
             <w:tcMar>
-              <w:left w:w="89" w:type="dxa"/>
+              <w:left w:w="81" w:type="dxa"/>
             </w:tcMar>
             <w:vAlign w:val="center"/>
           </w:tcPr>
@@ -2157,7 +2029,7 @@
             </w:tcBorders>
             <w:shd w:fill="auto" w:val="clear"/>
             <w:tcMar>
-              <w:left w:w="89" w:type="dxa"/>
+              <w:left w:w="81" w:type="dxa"/>
             </w:tcMar>
             <w:vAlign w:val="center"/>
           </w:tcPr>
@@ -2186,7 +2058,7 @@
             </w:tcBorders>
             <w:shd w:fill="auto" w:val="clear"/>
             <w:tcMar>
-              <w:left w:w="89" w:type="dxa"/>
+              <w:left w:w="81" w:type="dxa"/>
             </w:tcMar>
             <w:vAlign w:val="center"/>
           </w:tcPr>
@@ -2220,7 +2092,7 @@
             </w:tcBorders>
             <w:shd w:fill="auto" w:val="clear"/>
             <w:tcMar>
-              <w:left w:w="98" w:type="dxa"/>
+              <w:left w:w="93" w:type="dxa"/>
             </w:tcMar>
             <w:vAlign w:val="center"/>
           </w:tcPr>
@@ -2261,7 +2133,7 @@
             </w:tcBorders>
             <w:shd w:fill="auto" w:val="clear"/>
             <w:tcMar>
-              <w:left w:w="89" w:type="dxa"/>
+              <w:left w:w="81" w:type="dxa"/>
             </w:tcMar>
             <w:vAlign w:val="center"/>
           </w:tcPr>
@@ -2311,7 +2183,7 @@
             </w:tcBorders>
             <w:shd w:fill="auto" w:val="clear"/>
             <w:tcMar>
-              <w:left w:w="89" w:type="dxa"/>
+              <w:left w:w="81" w:type="dxa"/>
             </w:tcMar>
             <w:vAlign w:val="center"/>
           </w:tcPr>
@@ -2340,7 +2212,7 @@
             </w:tcBorders>
             <w:shd w:fill="auto" w:val="clear"/>
             <w:tcMar>
-              <w:left w:w="89" w:type="dxa"/>
+              <w:left w:w="81" w:type="dxa"/>
             </w:tcMar>
             <w:vAlign w:val="center"/>
           </w:tcPr>
@@ -2369,7 +2241,7 @@
             </w:tcBorders>
             <w:shd w:fill="auto" w:val="clear"/>
             <w:tcMar>
-              <w:left w:w="89" w:type="dxa"/>
+              <w:left w:w="81" w:type="dxa"/>
             </w:tcMar>
             <w:vAlign w:val="center"/>
           </w:tcPr>
@@ -2398,7 +2270,7 @@
             </w:tcBorders>
             <w:shd w:fill="auto" w:val="clear"/>
             <w:tcMar>
-              <w:left w:w="89" w:type="dxa"/>
+              <w:left w:w="81" w:type="dxa"/>
             </w:tcMar>
             <w:vAlign w:val="center"/>
           </w:tcPr>
@@ -2438,7 +2310,7 @@
             </w:tcBorders>
             <w:shd w:fill="auto" w:val="clear"/>
             <w:tcMar>
-              <w:left w:w="89" w:type="dxa"/>
+              <w:left w:w="81" w:type="dxa"/>
             </w:tcMar>
             <w:vAlign w:val="center"/>
           </w:tcPr>
@@ -2467,7 +2339,7 @@
             </w:tcBorders>
             <w:shd w:fill="auto" w:val="clear"/>
             <w:tcMar>
-              <w:left w:w="89" w:type="dxa"/>
+              <w:left w:w="81" w:type="dxa"/>
             </w:tcMar>
             <w:vAlign w:val="center"/>
           </w:tcPr>
@@ -2501,7 +2373,7 @@
             </w:tcBorders>
             <w:shd w:fill="auto" w:val="clear"/>
             <w:tcMar>
-              <w:left w:w="98" w:type="dxa"/>
+              <w:left w:w="93" w:type="dxa"/>
             </w:tcMar>
             <w:vAlign w:val="center"/>
           </w:tcPr>
@@ -2542,7 +2414,7 @@
             </w:tcBorders>
             <w:shd w:fill="auto" w:val="clear"/>
             <w:tcMar>
-              <w:left w:w="89" w:type="dxa"/>
+              <w:left w:w="81" w:type="dxa"/>
             </w:tcMar>
             <w:vAlign w:val="center"/>
           </w:tcPr>
@@ -2582,7 +2454,7 @@
             </w:tcBorders>
             <w:shd w:fill="auto" w:val="clear"/>
             <w:tcMar>
-              <w:left w:w="89" w:type="dxa"/>
+              <w:left w:w="81" w:type="dxa"/>
             </w:tcMar>
             <w:vAlign w:val="center"/>
           </w:tcPr>
@@ -2611,7 +2483,7 @@
             </w:tcBorders>
             <w:shd w:fill="auto" w:val="clear"/>
             <w:tcMar>
-              <w:left w:w="89" w:type="dxa"/>
+              <w:left w:w="81" w:type="dxa"/>
             </w:tcMar>
             <w:vAlign w:val="center"/>
           </w:tcPr>
@@ -2640,7 +2512,7 @@
             </w:tcBorders>
             <w:shd w:fill="auto" w:val="clear"/>
             <w:tcMar>
-              <w:left w:w="89" w:type="dxa"/>
+              <w:left w:w="81" w:type="dxa"/>
             </w:tcMar>
             <w:vAlign w:val="center"/>
           </w:tcPr>
@@ -2669,7 +2541,7 @@
             </w:tcBorders>
             <w:shd w:fill="auto" w:val="clear"/>
             <w:tcMar>
-              <w:left w:w="89" w:type="dxa"/>
+              <w:left w:w="81" w:type="dxa"/>
             </w:tcMar>
             <w:vAlign w:val="center"/>
           </w:tcPr>
@@ -2709,7 +2581,7 @@
             </w:tcBorders>
             <w:shd w:fill="auto" w:val="clear"/>
             <w:tcMar>
-              <w:left w:w="89" w:type="dxa"/>
+              <w:left w:w="81" w:type="dxa"/>
             </w:tcMar>
             <w:vAlign w:val="center"/>
           </w:tcPr>
@@ -2738,7 +2610,7 @@
             </w:tcBorders>
             <w:shd w:fill="auto" w:val="clear"/>
             <w:tcMar>
-              <w:left w:w="89" w:type="dxa"/>
+              <w:left w:w="81" w:type="dxa"/>
             </w:tcMar>
             <w:vAlign w:val="center"/>
           </w:tcPr>
@@ -2772,7 +2644,7 @@
             </w:tcBorders>
             <w:shd w:fill="auto" w:val="clear"/>
             <w:tcMar>
-              <w:left w:w="98" w:type="dxa"/>
+              <w:left w:w="93" w:type="dxa"/>
             </w:tcMar>
             <w:vAlign w:val="center"/>
           </w:tcPr>
@@ -2813,7 +2685,7 @@
             </w:tcBorders>
             <w:shd w:fill="auto" w:val="clear"/>
             <w:tcMar>
-              <w:left w:w="89" w:type="dxa"/>
+              <w:left w:w="81" w:type="dxa"/>
             </w:tcMar>
             <w:vAlign w:val="center"/>
           </w:tcPr>
@@ -2863,7 +2735,7 @@
             </w:tcBorders>
             <w:shd w:fill="auto" w:val="clear"/>
             <w:tcMar>
-              <w:left w:w="89" w:type="dxa"/>
+              <w:left w:w="81" w:type="dxa"/>
             </w:tcMar>
             <w:vAlign w:val="center"/>
           </w:tcPr>
@@ -2892,7 +2764,7 @@
             </w:tcBorders>
             <w:shd w:fill="auto" w:val="clear"/>
             <w:tcMar>
-              <w:left w:w="89" w:type="dxa"/>
+              <w:left w:w="81" w:type="dxa"/>
             </w:tcMar>
             <w:vAlign w:val="center"/>
           </w:tcPr>
@@ -2921,7 +2793,7 @@
             </w:tcBorders>
             <w:shd w:fill="auto" w:val="clear"/>
             <w:tcMar>
-              <w:left w:w="89" w:type="dxa"/>
+              <w:left w:w="81" w:type="dxa"/>
             </w:tcMar>
             <w:vAlign w:val="center"/>
           </w:tcPr>
@@ -2950,7 +2822,7 @@
             </w:tcBorders>
             <w:shd w:fill="auto" w:val="clear"/>
             <w:tcMar>
-              <w:left w:w="89" w:type="dxa"/>
+              <w:left w:w="81" w:type="dxa"/>
             </w:tcMar>
             <w:vAlign w:val="center"/>
           </w:tcPr>
@@ -3017,7 +2889,7 @@
             </w:tcBorders>
             <w:shd w:fill="auto" w:val="clear"/>
             <w:tcMar>
-              <w:left w:w="89" w:type="dxa"/>
+              <w:left w:w="81" w:type="dxa"/>
             </w:tcMar>
             <w:vAlign w:val="center"/>
           </w:tcPr>
@@ -3046,7 +2918,7 @@
             </w:tcBorders>
             <w:shd w:fill="auto" w:val="clear"/>
             <w:tcMar>
-              <w:left w:w="89" w:type="dxa"/>
+              <w:left w:w="81" w:type="dxa"/>
             </w:tcMar>
             <w:vAlign w:val="center"/>
           </w:tcPr>
@@ -3080,7 +2952,7 @@
             </w:tcBorders>
             <w:shd w:fill="auto" w:val="clear"/>
             <w:tcMar>
-              <w:left w:w="98" w:type="dxa"/>
+              <w:left w:w="93" w:type="dxa"/>
             </w:tcMar>
             <w:vAlign w:val="center"/>
           </w:tcPr>
@@ -3121,7 +2993,7 @@
             </w:tcBorders>
             <w:shd w:fill="auto" w:val="clear"/>
             <w:tcMar>
-              <w:left w:w="89" w:type="dxa"/>
+              <w:left w:w="81" w:type="dxa"/>
             </w:tcMar>
             <w:vAlign w:val="center"/>
           </w:tcPr>
@@ -3171,7 +3043,7 @@
             </w:tcBorders>
             <w:shd w:fill="auto" w:val="clear"/>
             <w:tcMar>
-              <w:left w:w="89" w:type="dxa"/>
+              <w:left w:w="81" w:type="dxa"/>
             </w:tcMar>
             <w:vAlign w:val="center"/>
           </w:tcPr>
@@ -3200,7 +3072,7 @@
             </w:tcBorders>
             <w:shd w:fill="auto" w:val="clear"/>
             <w:tcMar>
-              <w:left w:w="89" w:type="dxa"/>
+              <w:left w:w="81" w:type="dxa"/>
             </w:tcMar>
             <w:vAlign w:val="center"/>
           </w:tcPr>
@@ -3229,7 +3101,7 @@
             </w:tcBorders>
             <w:shd w:fill="auto" w:val="clear"/>
             <w:tcMar>
-              <w:left w:w="89" w:type="dxa"/>
+              <w:left w:w="81" w:type="dxa"/>
             </w:tcMar>
             <w:vAlign w:val="center"/>
           </w:tcPr>
@@ -3258,7 +3130,7 @@
             </w:tcBorders>
             <w:shd w:fill="auto" w:val="clear"/>
             <w:tcMar>
-              <w:left w:w="89" w:type="dxa"/>
+              <w:left w:w="81" w:type="dxa"/>
             </w:tcMar>
             <w:vAlign w:val="center"/>
           </w:tcPr>
@@ -3308,7 +3180,7 @@
             </w:tcBorders>
             <w:shd w:fill="auto" w:val="clear"/>
             <w:tcMar>
-              <w:left w:w="89" w:type="dxa"/>
+              <w:left w:w="81" w:type="dxa"/>
             </w:tcMar>
             <w:vAlign w:val="center"/>
           </w:tcPr>
@@ -3337,7 +3209,7 @@
             </w:tcBorders>
             <w:shd w:fill="auto" w:val="clear"/>
             <w:tcMar>
-              <w:left w:w="89" w:type="dxa"/>
+              <w:left w:w="81" w:type="dxa"/>
             </w:tcMar>
             <w:vAlign w:val="center"/>
           </w:tcPr>
@@ -3371,7 +3243,7 @@
             </w:tcBorders>
             <w:shd w:fill="auto" w:val="clear"/>
             <w:tcMar>
-              <w:left w:w="98" w:type="dxa"/>
+              <w:left w:w="93" w:type="dxa"/>
             </w:tcMar>
             <w:vAlign w:val="center"/>
           </w:tcPr>
@@ -3412,7 +3284,7 @@
             </w:tcBorders>
             <w:shd w:fill="auto" w:val="clear"/>
             <w:tcMar>
-              <w:left w:w="89" w:type="dxa"/>
+              <w:left w:w="81" w:type="dxa"/>
             </w:tcMar>
             <w:vAlign w:val="center"/>
           </w:tcPr>
@@ -3462,7 +3334,7 @@
             </w:tcBorders>
             <w:shd w:fill="auto" w:val="clear"/>
             <w:tcMar>
-              <w:left w:w="89" w:type="dxa"/>
+              <w:left w:w="81" w:type="dxa"/>
             </w:tcMar>
             <w:vAlign w:val="center"/>
           </w:tcPr>
@@ -3491,7 +3363,7 @@
             </w:tcBorders>
             <w:shd w:fill="auto" w:val="clear"/>
             <w:tcMar>
-              <w:left w:w="89" w:type="dxa"/>
+              <w:left w:w="81" w:type="dxa"/>
             </w:tcMar>
             <w:vAlign w:val="center"/>
           </w:tcPr>
@@ -3520,7 +3392,7 @@
             </w:tcBorders>
             <w:shd w:fill="auto" w:val="clear"/>
             <w:tcMar>
-              <w:left w:w="89" w:type="dxa"/>
+              <w:left w:w="81" w:type="dxa"/>
             </w:tcMar>
             <w:vAlign w:val="center"/>
           </w:tcPr>
@@ -3549,7 +3421,7 @@
             </w:tcBorders>
             <w:shd w:fill="auto" w:val="clear"/>
             <w:tcMar>
-              <w:left w:w="89" w:type="dxa"/>
+              <w:left w:w="81" w:type="dxa"/>
             </w:tcMar>
             <w:vAlign w:val="center"/>
           </w:tcPr>
@@ -3599,7 +3471,7 @@
             </w:tcBorders>
             <w:shd w:fill="auto" w:val="clear"/>
             <w:tcMar>
-              <w:left w:w="89" w:type="dxa"/>
+              <w:left w:w="81" w:type="dxa"/>
             </w:tcMar>
             <w:vAlign w:val="center"/>
           </w:tcPr>
@@ -3628,7 +3500,7 @@
             </w:tcBorders>
             <w:shd w:fill="auto" w:val="clear"/>
             <w:tcMar>
-              <w:left w:w="89" w:type="dxa"/>
+              <w:left w:w="81" w:type="dxa"/>
             </w:tcMar>
             <w:vAlign w:val="center"/>
           </w:tcPr>
@@ -3662,7 +3534,7 @@
             </w:tcBorders>
             <w:shd w:fill="auto" w:val="clear"/>
             <w:tcMar>
-              <w:left w:w="98" w:type="dxa"/>
+              <w:left w:w="93" w:type="dxa"/>
             </w:tcMar>
             <w:vAlign w:val="center"/>
           </w:tcPr>
@@ -3703,7 +3575,7 @@
             </w:tcBorders>
             <w:shd w:fill="auto" w:val="clear"/>
             <w:tcMar>
-              <w:left w:w="89" w:type="dxa"/>
+              <w:left w:w="81" w:type="dxa"/>
             </w:tcMar>
             <w:vAlign w:val="center"/>
           </w:tcPr>
@@ -3753,7 +3625,7 @@
             </w:tcBorders>
             <w:shd w:fill="auto" w:val="clear"/>
             <w:tcMar>
-              <w:left w:w="89" w:type="dxa"/>
+              <w:left w:w="81" w:type="dxa"/>
             </w:tcMar>
             <w:vAlign w:val="center"/>
           </w:tcPr>
@@ -3782,7 +3654,7 @@
             </w:tcBorders>
             <w:shd w:fill="auto" w:val="clear"/>
             <w:tcMar>
-              <w:left w:w="89" w:type="dxa"/>
+              <w:left w:w="81" w:type="dxa"/>
             </w:tcMar>
             <w:vAlign w:val="center"/>
           </w:tcPr>
@@ -3811,7 +3683,7 @@
             </w:tcBorders>
             <w:shd w:fill="auto" w:val="clear"/>
             <w:tcMar>
-              <w:left w:w="89" w:type="dxa"/>
+              <w:left w:w="81" w:type="dxa"/>
             </w:tcMar>
             <w:vAlign w:val="center"/>
           </w:tcPr>
@@ -3840,7 +3712,7 @@
             </w:tcBorders>
             <w:shd w:fill="auto" w:val="clear"/>
             <w:tcMar>
-              <w:left w:w="89" w:type="dxa"/>
+              <w:left w:w="81" w:type="dxa"/>
             </w:tcMar>
             <w:vAlign w:val="center"/>
           </w:tcPr>
@@ -3890,7 +3762,7 @@
             </w:tcBorders>
             <w:shd w:fill="auto" w:val="clear"/>
             <w:tcMar>
-              <w:left w:w="89" w:type="dxa"/>
+              <w:left w:w="81" w:type="dxa"/>
             </w:tcMar>
             <w:vAlign w:val="center"/>
           </w:tcPr>
@@ -3919,7 +3791,7 @@
             </w:tcBorders>
             <w:shd w:fill="auto" w:val="clear"/>
             <w:tcMar>
-              <w:left w:w="89" w:type="dxa"/>
+              <w:left w:w="81" w:type="dxa"/>
             </w:tcMar>
             <w:vAlign w:val="center"/>
           </w:tcPr>
@@ -3953,7 +3825,7 @@
             </w:tcBorders>
             <w:shd w:fill="auto" w:val="clear"/>
             <w:tcMar>
-              <w:left w:w="98" w:type="dxa"/>
+              <w:left w:w="93" w:type="dxa"/>
             </w:tcMar>
             <w:vAlign w:val="center"/>
           </w:tcPr>
@@ -3993,7 +3865,7 @@
             </w:tcBorders>
             <w:shd w:fill="auto" w:val="clear"/>
             <w:tcMar>
-              <w:left w:w="89" w:type="dxa"/>
+              <w:left w:w="81" w:type="dxa"/>
             </w:tcMar>
             <w:vAlign w:val="center"/>
           </w:tcPr>
@@ -4043,7 +3915,7 @@
             </w:tcBorders>
             <w:shd w:fill="auto" w:val="clear"/>
             <w:tcMar>
-              <w:left w:w="89" w:type="dxa"/>
+              <w:left w:w="81" w:type="dxa"/>
             </w:tcMar>
             <w:vAlign w:val="center"/>
           </w:tcPr>
@@ -4072,7 +3944,7 @@
             </w:tcBorders>
             <w:shd w:fill="auto" w:val="clear"/>
             <w:tcMar>
-              <w:left w:w="89" w:type="dxa"/>
+              <w:left w:w="81" w:type="dxa"/>
             </w:tcMar>
             <w:vAlign w:val="center"/>
           </w:tcPr>
@@ -4101,7 +3973,7 @@
             </w:tcBorders>
             <w:shd w:fill="auto" w:val="clear"/>
             <w:tcMar>
-              <w:left w:w="89" w:type="dxa"/>
+              <w:left w:w="81" w:type="dxa"/>
             </w:tcMar>
             <w:vAlign w:val="center"/>
           </w:tcPr>
@@ -4130,7 +4002,7 @@
             </w:tcBorders>
             <w:shd w:fill="auto" w:val="clear"/>
             <w:tcMar>
-              <w:left w:w="89" w:type="dxa"/>
+              <w:left w:w="81" w:type="dxa"/>
             </w:tcMar>
             <w:vAlign w:val="center"/>
           </w:tcPr>
@@ -4170,7 +4042,7 @@
             </w:tcBorders>
             <w:shd w:fill="auto" w:val="clear"/>
             <w:tcMar>
-              <w:left w:w="89" w:type="dxa"/>
+              <w:left w:w="81" w:type="dxa"/>
             </w:tcMar>
             <w:vAlign w:val="center"/>
           </w:tcPr>
@@ -4199,7 +4071,7 @@
             </w:tcBorders>
             <w:shd w:fill="auto" w:val="clear"/>
             <w:tcMar>
-              <w:left w:w="89" w:type="dxa"/>
+              <w:left w:w="81" w:type="dxa"/>
             </w:tcMar>
             <w:vAlign w:val="center"/>
           </w:tcPr>
@@ -4224,6 +4096,7 @@
           <w:tcPr>
             <w:tcW w:w="2281" w:type="dxa"/>
             <w:tcBorders>
+              <w:top w:val="single" w:sz="6" w:space="0" w:color="000001"/>
               <w:left w:val="single" w:sz="4" w:space="0" w:color="000001"/>
               <w:bottom w:val="single" w:sz="6" w:space="0" w:color="000001"/>
               <w:right w:val="single" w:sz="6" w:space="0" w:color="000001"/>
@@ -4232,7 +4105,7 @@
             </w:tcBorders>
             <w:shd w:fill="auto" w:val="clear"/>
             <w:tcMar>
-              <w:left w:w="98" w:type="dxa"/>
+              <w:left w:w="93" w:type="dxa"/>
             </w:tcMar>
             <w:vAlign w:val="center"/>
           </w:tcPr>
@@ -4263,15 +4136,16 @@
           <w:tcPr>
             <w:tcW w:w="1134" w:type="dxa"/>
             <w:tcBorders>
-              <w:left w:val="single" w:sz="6" w:space="0" w:color="000001"/>
-              <w:bottom w:val="single" w:sz="6" w:space="0" w:color="000001"/>
-              <w:right w:val="single" w:sz="6" w:space="0" w:color="000001"/>
-              <w:insideH w:val="single" w:sz="6" w:space="0" w:color="000001"/>
-              <w:insideV w:val="single" w:sz="6" w:space="0" w:color="000001"/>
-            </w:tcBorders>
-            <w:shd w:fill="auto" w:val="clear"/>
-            <w:tcMar>
-              <w:left w:w="89" w:type="dxa"/>
+              <w:top w:val="single" w:sz="6" w:space="0" w:color="000001"/>
+              <w:left w:val="single" w:sz="6" w:space="0" w:color="000001"/>
+              <w:bottom w:val="single" w:sz="6" w:space="0" w:color="000001"/>
+              <w:right w:val="single" w:sz="6" w:space="0" w:color="000001"/>
+              <w:insideH w:val="single" w:sz="6" w:space="0" w:color="000001"/>
+              <w:insideV w:val="single" w:sz="6" w:space="0" w:color="000001"/>
+            </w:tcBorders>
+            <w:shd w:fill="auto" w:val="clear"/>
+            <w:tcMar>
+              <w:left w:w="81" w:type="dxa"/>
             </w:tcMar>
             <w:vAlign w:val="center"/>
           </w:tcPr>
@@ -4312,15 +4186,16 @@
           <w:tcPr>
             <w:tcW w:w="993" w:type="dxa"/>
             <w:tcBorders>
-              <w:left w:val="single" w:sz="6" w:space="0" w:color="000001"/>
-              <w:bottom w:val="single" w:sz="6" w:space="0" w:color="000001"/>
-              <w:right w:val="single" w:sz="6" w:space="0" w:color="000001"/>
-              <w:insideH w:val="single" w:sz="6" w:space="0" w:color="000001"/>
-              <w:insideV w:val="single" w:sz="6" w:space="0" w:color="000001"/>
-            </w:tcBorders>
-            <w:shd w:fill="auto" w:val="clear"/>
-            <w:tcMar>
-              <w:left w:w="89" w:type="dxa"/>
+              <w:top w:val="single" w:sz="6" w:space="0" w:color="000001"/>
+              <w:left w:val="single" w:sz="6" w:space="0" w:color="000001"/>
+              <w:bottom w:val="single" w:sz="6" w:space="0" w:color="000001"/>
+              <w:right w:val="single" w:sz="6" w:space="0" w:color="000001"/>
+              <w:insideH w:val="single" w:sz="6" w:space="0" w:color="000001"/>
+              <w:insideV w:val="single" w:sz="6" w:space="0" w:color="000001"/>
+            </w:tcBorders>
+            <w:shd w:fill="auto" w:val="clear"/>
+            <w:tcMar>
+              <w:left w:w="81" w:type="dxa"/>
             </w:tcMar>
             <w:vAlign w:val="center"/>
           </w:tcPr>
@@ -4340,15 +4215,16 @@
           <w:tcPr>
             <w:tcW w:w="1134" w:type="dxa"/>
             <w:tcBorders>
-              <w:left w:val="single" w:sz="6" w:space="0" w:color="000001"/>
-              <w:bottom w:val="single" w:sz="6" w:space="0" w:color="000001"/>
-              <w:right w:val="single" w:sz="6" w:space="0" w:color="000001"/>
-              <w:insideH w:val="single" w:sz="6" w:space="0" w:color="000001"/>
-              <w:insideV w:val="single" w:sz="6" w:space="0" w:color="000001"/>
-            </w:tcBorders>
-            <w:shd w:fill="auto" w:val="clear"/>
-            <w:tcMar>
-              <w:left w:w="89" w:type="dxa"/>
+              <w:top w:val="single" w:sz="6" w:space="0" w:color="000001"/>
+              <w:left w:val="single" w:sz="6" w:space="0" w:color="000001"/>
+              <w:bottom w:val="single" w:sz="6" w:space="0" w:color="000001"/>
+              <w:right w:val="single" w:sz="6" w:space="0" w:color="000001"/>
+              <w:insideH w:val="single" w:sz="6" w:space="0" w:color="000001"/>
+              <w:insideV w:val="single" w:sz="6" w:space="0" w:color="000001"/>
+            </w:tcBorders>
+            <w:shd w:fill="auto" w:val="clear"/>
+            <w:tcMar>
+              <w:left w:w="81" w:type="dxa"/>
             </w:tcMar>
             <w:vAlign w:val="center"/>
           </w:tcPr>
@@ -4368,15 +4244,16 @@
           <w:tcPr>
             <w:tcW w:w="708" w:type="dxa"/>
             <w:tcBorders>
-              <w:left w:val="single" w:sz="6" w:space="0" w:color="000001"/>
-              <w:bottom w:val="single" w:sz="6" w:space="0" w:color="000001"/>
-              <w:right w:val="single" w:sz="6" w:space="0" w:color="000001"/>
-              <w:insideH w:val="single" w:sz="6" w:space="0" w:color="000001"/>
-              <w:insideV w:val="single" w:sz="6" w:space="0" w:color="000001"/>
-            </w:tcBorders>
-            <w:shd w:fill="auto" w:val="clear"/>
-            <w:tcMar>
-              <w:left w:w="89" w:type="dxa"/>
+              <w:top w:val="single" w:sz="6" w:space="0" w:color="000001"/>
+              <w:left w:val="single" w:sz="6" w:space="0" w:color="000001"/>
+              <w:bottom w:val="single" w:sz="6" w:space="0" w:color="000001"/>
+              <w:right w:val="single" w:sz="6" w:space="0" w:color="000001"/>
+              <w:insideH w:val="single" w:sz="6" w:space="0" w:color="000001"/>
+              <w:insideV w:val="single" w:sz="6" w:space="0" w:color="000001"/>
+            </w:tcBorders>
+            <w:shd w:fill="auto" w:val="clear"/>
+            <w:tcMar>
+              <w:left w:w="81" w:type="dxa"/>
             </w:tcMar>
             <w:vAlign w:val="center"/>
           </w:tcPr>
@@ -4396,15 +4273,16 @@
           <w:tcPr>
             <w:tcW w:w="993" w:type="dxa"/>
             <w:tcBorders>
-              <w:left w:val="single" w:sz="6" w:space="0" w:color="000001"/>
-              <w:bottom w:val="single" w:sz="6" w:space="0" w:color="000001"/>
-              <w:right w:val="single" w:sz="6" w:space="0" w:color="000001"/>
-              <w:insideH w:val="single" w:sz="6" w:space="0" w:color="000001"/>
-              <w:insideV w:val="single" w:sz="6" w:space="0" w:color="000001"/>
-            </w:tcBorders>
-            <w:shd w:fill="auto" w:val="clear"/>
-            <w:tcMar>
-              <w:left w:w="89" w:type="dxa"/>
+              <w:top w:val="single" w:sz="6" w:space="0" w:color="000001"/>
+              <w:left w:val="single" w:sz="6" w:space="0" w:color="000001"/>
+              <w:bottom w:val="single" w:sz="6" w:space="0" w:color="000001"/>
+              <w:right w:val="single" w:sz="6" w:space="0" w:color="000001"/>
+              <w:insideH w:val="single" w:sz="6" w:space="0" w:color="000001"/>
+              <w:insideV w:val="single" w:sz="6" w:space="0" w:color="000001"/>
+            </w:tcBorders>
+            <w:shd w:fill="auto" w:val="clear"/>
+            <w:tcMar>
+              <w:left w:w="81" w:type="dxa"/>
             </w:tcMar>
             <w:vAlign w:val="center"/>
           </w:tcPr>
@@ -4435,15 +4313,16 @@
           <w:tcPr>
             <w:tcW w:w="1275" w:type="dxa"/>
             <w:tcBorders>
-              <w:left w:val="single" w:sz="6" w:space="0" w:color="000001"/>
-              <w:bottom w:val="single" w:sz="6" w:space="0" w:color="000001"/>
-              <w:right w:val="single" w:sz="6" w:space="0" w:color="000001"/>
-              <w:insideH w:val="single" w:sz="6" w:space="0" w:color="000001"/>
-              <w:insideV w:val="single" w:sz="6" w:space="0" w:color="000001"/>
-            </w:tcBorders>
-            <w:shd w:fill="auto" w:val="clear"/>
-            <w:tcMar>
-              <w:left w:w="89" w:type="dxa"/>
+              <w:top w:val="single" w:sz="6" w:space="0" w:color="000001"/>
+              <w:left w:val="single" w:sz="6" w:space="0" w:color="000001"/>
+              <w:bottom w:val="single" w:sz="6" w:space="0" w:color="000001"/>
+              <w:right w:val="single" w:sz="6" w:space="0" w:color="000001"/>
+              <w:insideH w:val="single" w:sz="6" w:space="0" w:color="000001"/>
+              <w:insideV w:val="single" w:sz="6" w:space="0" w:color="000001"/>
+            </w:tcBorders>
+            <w:shd w:fill="auto" w:val="clear"/>
+            <w:tcMar>
+              <w:left w:w="81" w:type="dxa"/>
             </w:tcMar>
             <w:vAlign w:val="center"/>
           </w:tcPr>
@@ -4463,6 +4342,7 @@
           <w:tcPr>
             <w:tcW w:w="1274" w:type="dxa"/>
             <w:tcBorders>
+              <w:top w:val="single" w:sz="6" w:space="0" w:color="000001"/>
               <w:left w:val="single" w:sz="6" w:space="0" w:color="000001"/>
               <w:bottom w:val="single" w:sz="6" w:space="0" w:color="000001"/>
               <w:right w:val="single" w:sz="4" w:space="0" w:color="000001"/>
@@ -4471,7 +4351,7 @@
             </w:tcBorders>
             <w:shd w:fill="auto" w:val="clear"/>
             <w:tcMar>
-              <w:left w:w="89" w:type="dxa"/>
+              <w:left w:w="81" w:type="dxa"/>
             </w:tcMar>
             <w:vAlign w:val="center"/>
           </w:tcPr>
@@ -4496,6 +4376,7 @@
           <w:tcPr>
             <w:tcW w:w="2281" w:type="dxa"/>
             <w:tcBorders>
+              <w:top w:val="single" w:sz="6" w:space="0" w:color="000001"/>
               <w:left w:val="single" w:sz="4" w:space="0" w:color="000001"/>
               <w:bottom w:val="single" w:sz="6" w:space="0" w:color="000001"/>
               <w:right w:val="single" w:sz="6" w:space="0" w:color="000001"/>
@@ -4504,7 +4385,7 @@
             </w:tcBorders>
             <w:shd w:fill="auto" w:val="clear"/>
             <w:tcMar>
-              <w:left w:w="98" w:type="dxa"/>
+              <w:left w:w="93" w:type="dxa"/>
             </w:tcMar>
             <w:vAlign w:val="center"/>
           </w:tcPr>
@@ -4535,15 +4416,16 @@
           <w:tcPr>
             <w:tcW w:w="1134" w:type="dxa"/>
             <w:tcBorders>
-              <w:left w:val="single" w:sz="6" w:space="0" w:color="000001"/>
-              <w:bottom w:val="single" w:sz="6" w:space="0" w:color="000001"/>
-              <w:right w:val="single" w:sz="6" w:space="0" w:color="000001"/>
-              <w:insideH w:val="single" w:sz="6" w:space="0" w:color="000001"/>
-              <w:insideV w:val="single" w:sz="6" w:space="0" w:color="000001"/>
-            </w:tcBorders>
-            <w:shd w:fill="auto" w:val="clear"/>
-            <w:tcMar>
-              <w:left w:w="89" w:type="dxa"/>
+              <w:top w:val="single" w:sz="6" w:space="0" w:color="000001"/>
+              <w:left w:val="single" w:sz="6" w:space="0" w:color="000001"/>
+              <w:bottom w:val="single" w:sz="6" w:space="0" w:color="000001"/>
+              <w:right w:val="single" w:sz="6" w:space="0" w:color="000001"/>
+              <w:insideH w:val="single" w:sz="6" w:space="0" w:color="000001"/>
+              <w:insideV w:val="single" w:sz="6" w:space="0" w:color="000001"/>
+            </w:tcBorders>
+            <w:shd w:fill="auto" w:val="clear"/>
+            <w:tcMar>
+              <w:left w:w="81" w:type="dxa"/>
             </w:tcMar>
             <w:vAlign w:val="center"/>
           </w:tcPr>
@@ -4584,15 +4466,16 @@
           <w:tcPr>
             <w:tcW w:w="993" w:type="dxa"/>
             <w:tcBorders>
-              <w:left w:val="single" w:sz="6" w:space="0" w:color="000001"/>
-              <w:bottom w:val="single" w:sz="6" w:space="0" w:color="000001"/>
-              <w:right w:val="single" w:sz="6" w:space="0" w:color="000001"/>
-              <w:insideH w:val="single" w:sz="6" w:space="0" w:color="000001"/>
-              <w:insideV w:val="single" w:sz="6" w:space="0" w:color="000001"/>
-            </w:tcBorders>
-            <w:shd w:fill="auto" w:val="clear"/>
-            <w:tcMar>
-              <w:left w:w="89" w:type="dxa"/>
+              <w:top w:val="single" w:sz="6" w:space="0" w:color="000001"/>
+              <w:left w:val="single" w:sz="6" w:space="0" w:color="000001"/>
+              <w:bottom w:val="single" w:sz="6" w:space="0" w:color="000001"/>
+              <w:right w:val="single" w:sz="6" w:space="0" w:color="000001"/>
+              <w:insideH w:val="single" w:sz="6" w:space="0" w:color="000001"/>
+              <w:insideV w:val="single" w:sz="6" w:space="0" w:color="000001"/>
+            </w:tcBorders>
+            <w:shd w:fill="auto" w:val="clear"/>
+            <w:tcMar>
+              <w:left w:w="81" w:type="dxa"/>
             </w:tcMar>
             <w:vAlign w:val="center"/>
           </w:tcPr>
@@ -4612,15 +4495,16 @@
           <w:tcPr>
             <w:tcW w:w="1134" w:type="dxa"/>
             <w:tcBorders>
-              <w:left w:val="single" w:sz="6" w:space="0" w:color="000001"/>
-              <w:bottom w:val="single" w:sz="6" w:space="0" w:color="000001"/>
-              <w:right w:val="single" w:sz="6" w:space="0" w:color="000001"/>
-              <w:insideH w:val="single" w:sz="6" w:space="0" w:color="000001"/>
-              <w:insideV w:val="single" w:sz="6" w:space="0" w:color="000001"/>
-            </w:tcBorders>
-            <w:shd w:fill="auto" w:val="clear"/>
-            <w:tcMar>
-              <w:left w:w="89" w:type="dxa"/>
+              <w:top w:val="single" w:sz="6" w:space="0" w:color="000001"/>
+              <w:left w:val="single" w:sz="6" w:space="0" w:color="000001"/>
+              <w:bottom w:val="single" w:sz="6" w:space="0" w:color="000001"/>
+              <w:right w:val="single" w:sz="6" w:space="0" w:color="000001"/>
+              <w:insideH w:val="single" w:sz="6" w:space="0" w:color="000001"/>
+              <w:insideV w:val="single" w:sz="6" w:space="0" w:color="000001"/>
+            </w:tcBorders>
+            <w:shd w:fill="auto" w:val="clear"/>
+            <w:tcMar>
+              <w:left w:w="81" w:type="dxa"/>
             </w:tcMar>
             <w:vAlign w:val="center"/>
           </w:tcPr>
@@ -4640,15 +4524,16 @@
           <w:tcPr>
             <w:tcW w:w="708" w:type="dxa"/>
             <w:tcBorders>
-              <w:left w:val="single" w:sz="6" w:space="0" w:color="000001"/>
-              <w:bottom w:val="single" w:sz="6" w:space="0" w:color="000001"/>
-              <w:right w:val="single" w:sz="6" w:space="0" w:color="000001"/>
-              <w:insideH w:val="single" w:sz="6" w:space="0" w:color="000001"/>
-              <w:insideV w:val="single" w:sz="6" w:space="0" w:color="000001"/>
-            </w:tcBorders>
-            <w:shd w:fill="auto" w:val="clear"/>
-            <w:tcMar>
-              <w:left w:w="89" w:type="dxa"/>
+              <w:top w:val="single" w:sz="6" w:space="0" w:color="000001"/>
+              <w:left w:val="single" w:sz="6" w:space="0" w:color="000001"/>
+              <w:bottom w:val="single" w:sz="6" w:space="0" w:color="000001"/>
+              <w:right w:val="single" w:sz="6" w:space="0" w:color="000001"/>
+              <w:insideH w:val="single" w:sz="6" w:space="0" w:color="000001"/>
+              <w:insideV w:val="single" w:sz="6" w:space="0" w:color="000001"/>
+            </w:tcBorders>
+            <w:shd w:fill="auto" w:val="clear"/>
+            <w:tcMar>
+              <w:left w:w="81" w:type="dxa"/>
             </w:tcMar>
             <w:vAlign w:val="center"/>
           </w:tcPr>
@@ -4668,15 +4553,16 @@
           <w:tcPr>
             <w:tcW w:w="993" w:type="dxa"/>
             <w:tcBorders>
-              <w:left w:val="single" w:sz="6" w:space="0" w:color="000001"/>
-              <w:bottom w:val="single" w:sz="6" w:space="0" w:color="000001"/>
-              <w:right w:val="single" w:sz="6" w:space="0" w:color="000001"/>
-              <w:insideH w:val="single" w:sz="6" w:space="0" w:color="000001"/>
-              <w:insideV w:val="single" w:sz="6" w:space="0" w:color="000001"/>
-            </w:tcBorders>
-            <w:shd w:fill="auto" w:val="clear"/>
-            <w:tcMar>
-              <w:left w:w="89" w:type="dxa"/>
+              <w:top w:val="single" w:sz="6" w:space="0" w:color="000001"/>
+              <w:left w:val="single" w:sz="6" w:space="0" w:color="000001"/>
+              <w:bottom w:val="single" w:sz="6" w:space="0" w:color="000001"/>
+              <w:right w:val="single" w:sz="6" w:space="0" w:color="000001"/>
+              <w:insideH w:val="single" w:sz="6" w:space="0" w:color="000001"/>
+              <w:insideV w:val="single" w:sz="6" w:space="0" w:color="000001"/>
+            </w:tcBorders>
+            <w:shd w:fill="auto" w:val="clear"/>
+            <w:tcMar>
+              <w:left w:w="81" w:type="dxa"/>
             </w:tcMar>
             <w:vAlign w:val="center"/>
           </w:tcPr>
@@ -4717,15 +4603,16 @@
           <w:tcPr>
             <w:tcW w:w="1275" w:type="dxa"/>
             <w:tcBorders>
-              <w:left w:val="single" w:sz="6" w:space="0" w:color="000001"/>
-              <w:bottom w:val="single" w:sz="6" w:space="0" w:color="000001"/>
-              <w:right w:val="single" w:sz="6" w:space="0" w:color="000001"/>
-              <w:insideH w:val="single" w:sz="6" w:space="0" w:color="000001"/>
-              <w:insideV w:val="single" w:sz="6" w:space="0" w:color="000001"/>
-            </w:tcBorders>
-            <w:shd w:fill="auto" w:val="clear"/>
-            <w:tcMar>
-              <w:left w:w="89" w:type="dxa"/>
+              <w:top w:val="single" w:sz="6" w:space="0" w:color="000001"/>
+              <w:left w:val="single" w:sz="6" w:space="0" w:color="000001"/>
+              <w:bottom w:val="single" w:sz="6" w:space="0" w:color="000001"/>
+              <w:right w:val="single" w:sz="6" w:space="0" w:color="000001"/>
+              <w:insideH w:val="single" w:sz="6" w:space="0" w:color="000001"/>
+              <w:insideV w:val="single" w:sz="6" w:space="0" w:color="000001"/>
+            </w:tcBorders>
+            <w:shd w:fill="auto" w:val="clear"/>
+            <w:tcMar>
+              <w:left w:w="81" w:type="dxa"/>
             </w:tcMar>
             <w:vAlign w:val="center"/>
           </w:tcPr>
@@ -4745,6 +4632,7 @@
           <w:tcPr>
             <w:tcW w:w="1274" w:type="dxa"/>
             <w:tcBorders>
+              <w:top w:val="single" w:sz="6" w:space="0" w:color="000001"/>
               <w:left w:val="single" w:sz="6" w:space="0" w:color="000001"/>
               <w:bottom w:val="single" w:sz="6" w:space="0" w:color="000001"/>
               <w:right w:val="single" w:sz="4" w:space="0" w:color="000001"/>
@@ -4753,7 +4641,7 @@
             </w:tcBorders>
             <w:shd w:fill="auto" w:val="clear"/>
             <w:tcMar>
-              <w:left w:w="89" w:type="dxa"/>
+              <w:left w:w="81" w:type="dxa"/>
             </w:tcMar>
             <w:vAlign w:val="center"/>
           </w:tcPr>
@@ -4778,6 +4666,7 @@
           <w:tcPr>
             <w:tcW w:w="2281" w:type="dxa"/>
             <w:tcBorders>
+              <w:top w:val="single" w:sz="6" w:space="0" w:color="000001"/>
               <w:left w:val="single" w:sz="4" w:space="0" w:color="000001"/>
               <w:bottom w:val="single" w:sz="6" w:space="0" w:color="000001"/>
               <w:right w:val="single" w:sz="6" w:space="0" w:color="000001"/>
@@ -4786,7 +4675,7 @@
             </w:tcBorders>
             <w:shd w:fill="auto" w:val="clear"/>
             <w:tcMar>
-              <w:left w:w="98" w:type="dxa"/>
+              <w:left w:w="93" w:type="dxa"/>
             </w:tcMar>
             <w:vAlign w:val="center"/>
           </w:tcPr>
@@ -4817,15 +4706,16 @@
           <w:tcPr>
             <w:tcW w:w="1134" w:type="dxa"/>
             <w:tcBorders>
-              <w:left w:val="single" w:sz="6" w:space="0" w:color="000001"/>
-              <w:bottom w:val="single" w:sz="6" w:space="0" w:color="000001"/>
-              <w:right w:val="single" w:sz="6" w:space="0" w:color="000001"/>
-              <w:insideH w:val="single" w:sz="6" w:space="0" w:color="000001"/>
-              <w:insideV w:val="single" w:sz="6" w:space="0" w:color="000001"/>
-            </w:tcBorders>
-            <w:shd w:fill="auto" w:val="clear"/>
-            <w:tcMar>
-              <w:left w:w="89" w:type="dxa"/>
+              <w:top w:val="single" w:sz="6" w:space="0" w:color="000001"/>
+              <w:left w:val="single" w:sz="6" w:space="0" w:color="000001"/>
+              <w:bottom w:val="single" w:sz="6" w:space="0" w:color="000001"/>
+              <w:right w:val="single" w:sz="6" w:space="0" w:color="000001"/>
+              <w:insideH w:val="single" w:sz="6" w:space="0" w:color="000001"/>
+              <w:insideV w:val="single" w:sz="6" w:space="0" w:color="000001"/>
+            </w:tcBorders>
+            <w:shd w:fill="auto" w:val="clear"/>
+            <w:tcMar>
+              <w:left w:w="81" w:type="dxa"/>
             </w:tcMar>
             <w:vAlign w:val="center"/>
           </w:tcPr>
@@ -4866,15 +4756,16 @@
           <w:tcPr>
             <w:tcW w:w="993" w:type="dxa"/>
             <w:tcBorders>
-              <w:left w:val="single" w:sz="6" w:space="0" w:color="000001"/>
-              <w:bottom w:val="single" w:sz="6" w:space="0" w:color="000001"/>
-              <w:right w:val="single" w:sz="6" w:space="0" w:color="000001"/>
-              <w:insideH w:val="single" w:sz="6" w:space="0" w:color="000001"/>
-              <w:insideV w:val="single" w:sz="6" w:space="0" w:color="000001"/>
-            </w:tcBorders>
-            <w:shd w:fill="auto" w:val="clear"/>
-            <w:tcMar>
-              <w:left w:w="89" w:type="dxa"/>
+              <w:top w:val="single" w:sz="6" w:space="0" w:color="000001"/>
+              <w:left w:val="single" w:sz="6" w:space="0" w:color="000001"/>
+              <w:bottom w:val="single" w:sz="6" w:space="0" w:color="000001"/>
+              <w:right w:val="single" w:sz="6" w:space="0" w:color="000001"/>
+              <w:insideH w:val="single" w:sz="6" w:space="0" w:color="000001"/>
+              <w:insideV w:val="single" w:sz="6" w:space="0" w:color="000001"/>
+            </w:tcBorders>
+            <w:shd w:fill="auto" w:val="clear"/>
+            <w:tcMar>
+              <w:left w:w="81" w:type="dxa"/>
             </w:tcMar>
             <w:vAlign w:val="center"/>
           </w:tcPr>
@@ -4894,15 +4785,16 @@
           <w:tcPr>
             <w:tcW w:w="1134" w:type="dxa"/>
             <w:tcBorders>
-              <w:left w:val="single" w:sz="6" w:space="0" w:color="000001"/>
-              <w:bottom w:val="single" w:sz="6" w:space="0" w:color="000001"/>
-              <w:right w:val="single" w:sz="6" w:space="0" w:color="000001"/>
-              <w:insideH w:val="single" w:sz="6" w:space="0" w:color="000001"/>
-              <w:insideV w:val="single" w:sz="6" w:space="0" w:color="000001"/>
-            </w:tcBorders>
-            <w:shd w:fill="auto" w:val="clear"/>
-            <w:tcMar>
-              <w:left w:w="89" w:type="dxa"/>
+              <w:top w:val="single" w:sz="6" w:space="0" w:color="000001"/>
+              <w:left w:val="single" w:sz="6" w:space="0" w:color="000001"/>
+              <w:bottom w:val="single" w:sz="6" w:space="0" w:color="000001"/>
+              <w:right w:val="single" w:sz="6" w:space="0" w:color="000001"/>
+              <w:insideH w:val="single" w:sz="6" w:space="0" w:color="000001"/>
+              <w:insideV w:val="single" w:sz="6" w:space="0" w:color="000001"/>
+            </w:tcBorders>
+            <w:shd w:fill="auto" w:val="clear"/>
+            <w:tcMar>
+              <w:left w:w="81" w:type="dxa"/>
             </w:tcMar>
             <w:vAlign w:val="center"/>
           </w:tcPr>
@@ -4914,7 +4806,7 @@
             </w:pPr>
             <w:r>
               <w:rPr/>
-              <w:t>Não iniciado</w:t>
+              <w:t>Finalizado</w:t>
             </w:r>
           </w:p>
         </w:tc>
@@ -4922,15 +4814,16 @@
           <w:tcPr>
             <w:tcW w:w="708" w:type="dxa"/>
             <w:tcBorders>
-              <w:left w:val="single" w:sz="6" w:space="0" w:color="000001"/>
-              <w:bottom w:val="single" w:sz="6" w:space="0" w:color="000001"/>
-              <w:right w:val="single" w:sz="6" w:space="0" w:color="000001"/>
-              <w:insideH w:val="single" w:sz="6" w:space="0" w:color="000001"/>
-              <w:insideV w:val="single" w:sz="6" w:space="0" w:color="000001"/>
-            </w:tcBorders>
-            <w:shd w:fill="auto" w:val="clear"/>
-            <w:tcMar>
-              <w:left w:w="89" w:type="dxa"/>
+              <w:top w:val="single" w:sz="6" w:space="0" w:color="000001"/>
+              <w:left w:val="single" w:sz="6" w:space="0" w:color="000001"/>
+              <w:bottom w:val="single" w:sz="6" w:space="0" w:color="000001"/>
+              <w:right w:val="single" w:sz="6" w:space="0" w:color="000001"/>
+              <w:insideH w:val="single" w:sz="6" w:space="0" w:color="000001"/>
+              <w:insideV w:val="single" w:sz="6" w:space="0" w:color="000001"/>
+            </w:tcBorders>
+            <w:shd w:fill="auto" w:val="clear"/>
+            <w:tcMar>
+              <w:left w:w="81" w:type="dxa"/>
             </w:tcMar>
             <w:vAlign w:val="center"/>
           </w:tcPr>
@@ -4950,15 +4843,16 @@
           <w:tcPr>
             <w:tcW w:w="993" w:type="dxa"/>
             <w:tcBorders>
-              <w:left w:val="single" w:sz="6" w:space="0" w:color="000001"/>
-              <w:bottom w:val="single" w:sz="6" w:space="0" w:color="000001"/>
-              <w:right w:val="single" w:sz="6" w:space="0" w:color="000001"/>
-              <w:insideH w:val="single" w:sz="6" w:space="0" w:color="000001"/>
-              <w:insideV w:val="single" w:sz="6" w:space="0" w:color="000001"/>
-            </w:tcBorders>
-            <w:shd w:fill="auto" w:val="clear"/>
-            <w:tcMar>
-              <w:left w:w="89" w:type="dxa"/>
+              <w:top w:val="single" w:sz="6" w:space="0" w:color="000001"/>
+              <w:left w:val="single" w:sz="6" w:space="0" w:color="000001"/>
+              <w:bottom w:val="single" w:sz="6" w:space="0" w:color="000001"/>
+              <w:right w:val="single" w:sz="6" w:space="0" w:color="000001"/>
+              <w:insideH w:val="single" w:sz="6" w:space="0" w:color="000001"/>
+              <w:insideV w:val="single" w:sz="6" w:space="0" w:color="000001"/>
+            </w:tcBorders>
+            <w:shd w:fill="auto" w:val="clear"/>
+            <w:tcMar>
+              <w:left w:w="81" w:type="dxa"/>
             </w:tcMar>
             <w:vAlign w:val="center"/>
           </w:tcPr>
@@ -4989,15 +4883,16 @@
           <w:tcPr>
             <w:tcW w:w="1275" w:type="dxa"/>
             <w:tcBorders>
-              <w:left w:val="single" w:sz="6" w:space="0" w:color="000001"/>
-              <w:bottom w:val="single" w:sz="6" w:space="0" w:color="000001"/>
-              <w:right w:val="single" w:sz="6" w:space="0" w:color="000001"/>
-              <w:insideH w:val="single" w:sz="6" w:space="0" w:color="000001"/>
-              <w:insideV w:val="single" w:sz="6" w:space="0" w:color="000001"/>
-            </w:tcBorders>
-            <w:shd w:fill="auto" w:val="clear"/>
-            <w:tcMar>
-              <w:left w:w="89" w:type="dxa"/>
+              <w:top w:val="single" w:sz="6" w:space="0" w:color="000001"/>
+              <w:left w:val="single" w:sz="6" w:space="0" w:color="000001"/>
+              <w:bottom w:val="single" w:sz="6" w:space="0" w:color="000001"/>
+              <w:right w:val="single" w:sz="6" w:space="0" w:color="000001"/>
+              <w:insideH w:val="single" w:sz="6" w:space="0" w:color="000001"/>
+              <w:insideV w:val="single" w:sz="6" w:space="0" w:color="000001"/>
+            </w:tcBorders>
+            <w:shd w:fill="auto" w:val="clear"/>
+            <w:tcMar>
+              <w:left w:w="81" w:type="dxa"/>
             </w:tcMar>
             <w:vAlign w:val="center"/>
           </w:tcPr>
@@ -5009,6 +4904,7 @@
             </w:pPr>
             <w:r>
               <w:rPr/>
+              <w:t>5</w:t>
             </w:r>
           </w:p>
         </w:tc>
@@ -5016,6 +4912,7 @@
           <w:tcPr>
             <w:tcW w:w="1274" w:type="dxa"/>
             <w:tcBorders>
+              <w:top w:val="single" w:sz="6" w:space="0" w:color="000001"/>
               <w:left w:val="single" w:sz="6" w:space="0" w:color="000001"/>
               <w:bottom w:val="single" w:sz="6" w:space="0" w:color="000001"/>
               <w:right w:val="single" w:sz="4" w:space="0" w:color="000001"/>
@@ -5024,7 +4921,7 @@
             </w:tcBorders>
             <w:shd w:fill="auto" w:val="clear"/>
             <w:tcMar>
-              <w:left w:w="89" w:type="dxa"/>
+              <w:left w:w="81" w:type="dxa"/>
             </w:tcMar>
             <w:vAlign w:val="center"/>
           </w:tcPr>
@@ -5036,6 +4933,7 @@
             </w:pPr>
             <w:r>
               <w:rPr/>
+              <w:t>5</w:t>
             </w:r>
           </w:p>
         </w:tc>
@@ -5048,6 +4946,7 @@
           <w:tcPr>
             <w:tcW w:w="2281" w:type="dxa"/>
             <w:tcBorders>
+              <w:top w:val="single" w:sz="6" w:space="0" w:color="000001"/>
               <w:left w:val="single" w:sz="4" w:space="0" w:color="000001"/>
               <w:bottom w:val="single" w:sz="6" w:space="0" w:color="000001"/>
               <w:right w:val="single" w:sz="6" w:space="0" w:color="000001"/>
@@ -5056,7 +4955,7 @@
             </w:tcBorders>
             <w:shd w:fill="auto" w:val="clear"/>
             <w:tcMar>
-              <w:left w:w="98" w:type="dxa"/>
+              <w:left w:w="93" w:type="dxa"/>
             </w:tcMar>
             <w:vAlign w:val="center"/>
           </w:tcPr>
@@ -5087,15 +4986,16 @@
           <w:tcPr>
             <w:tcW w:w="1134" w:type="dxa"/>
             <w:tcBorders>
-              <w:left w:val="single" w:sz="6" w:space="0" w:color="000001"/>
-              <w:bottom w:val="single" w:sz="6" w:space="0" w:color="000001"/>
-              <w:right w:val="single" w:sz="6" w:space="0" w:color="000001"/>
-              <w:insideH w:val="single" w:sz="6" w:space="0" w:color="000001"/>
-              <w:insideV w:val="single" w:sz="6" w:space="0" w:color="000001"/>
-            </w:tcBorders>
-            <w:shd w:fill="auto" w:val="clear"/>
-            <w:tcMar>
-              <w:left w:w="89" w:type="dxa"/>
+              <w:top w:val="single" w:sz="6" w:space="0" w:color="000001"/>
+              <w:left w:val="single" w:sz="6" w:space="0" w:color="000001"/>
+              <w:bottom w:val="single" w:sz="6" w:space="0" w:color="000001"/>
+              <w:right w:val="single" w:sz="6" w:space="0" w:color="000001"/>
+              <w:insideH w:val="single" w:sz="6" w:space="0" w:color="000001"/>
+              <w:insideV w:val="single" w:sz="6" w:space="0" w:color="000001"/>
+            </w:tcBorders>
+            <w:shd w:fill="auto" w:val="clear"/>
+            <w:tcMar>
+              <w:left w:w="81" w:type="dxa"/>
             </w:tcMar>
             <w:vAlign w:val="center"/>
           </w:tcPr>
@@ -5136,15 +5036,16 @@
           <w:tcPr>
             <w:tcW w:w="993" w:type="dxa"/>
             <w:tcBorders>
-              <w:left w:val="single" w:sz="6" w:space="0" w:color="000001"/>
-              <w:bottom w:val="single" w:sz="6" w:space="0" w:color="000001"/>
-              <w:right w:val="single" w:sz="6" w:space="0" w:color="000001"/>
-              <w:insideH w:val="single" w:sz="6" w:space="0" w:color="000001"/>
-              <w:insideV w:val="single" w:sz="6" w:space="0" w:color="000001"/>
-            </w:tcBorders>
-            <w:shd w:fill="auto" w:val="clear"/>
-            <w:tcMar>
-              <w:left w:w="89" w:type="dxa"/>
+              <w:top w:val="single" w:sz="6" w:space="0" w:color="000001"/>
+              <w:left w:val="single" w:sz="6" w:space="0" w:color="000001"/>
+              <w:bottom w:val="single" w:sz="6" w:space="0" w:color="000001"/>
+              <w:right w:val="single" w:sz="6" w:space="0" w:color="000001"/>
+              <w:insideH w:val="single" w:sz="6" w:space="0" w:color="000001"/>
+              <w:insideV w:val="single" w:sz="6" w:space="0" w:color="000001"/>
+            </w:tcBorders>
+            <w:shd w:fill="auto" w:val="clear"/>
+            <w:tcMar>
+              <w:left w:w="81" w:type="dxa"/>
             </w:tcMar>
             <w:vAlign w:val="center"/>
           </w:tcPr>
@@ -5164,15 +5065,16 @@
           <w:tcPr>
             <w:tcW w:w="1134" w:type="dxa"/>
             <w:tcBorders>
-              <w:left w:val="single" w:sz="6" w:space="0" w:color="000001"/>
-              <w:bottom w:val="single" w:sz="6" w:space="0" w:color="000001"/>
-              <w:right w:val="single" w:sz="6" w:space="0" w:color="000001"/>
-              <w:insideH w:val="single" w:sz="6" w:space="0" w:color="000001"/>
-              <w:insideV w:val="single" w:sz="6" w:space="0" w:color="000001"/>
-            </w:tcBorders>
-            <w:shd w:fill="auto" w:val="clear"/>
-            <w:tcMar>
-              <w:left w:w="89" w:type="dxa"/>
+              <w:top w:val="single" w:sz="6" w:space="0" w:color="000001"/>
+              <w:left w:val="single" w:sz="6" w:space="0" w:color="000001"/>
+              <w:bottom w:val="single" w:sz="6" w:space="0" w:color="000001"/>
+              <w:right w:val="single" w:sz="6" w:space="0" w:color="000001"/>
+              <w:insideH w:val="single" w:sz="6" w:space="0" w:color="000001"/>
+              <w:insideV w:val="single" w:sz="6" w:space="0" w:color="000001"/>
+            </w:tcBorders>
+            <w:shd w:fill="auto" w:val="clear"/>
+            <w:tcMar>
+              <w:left w:w="81" w:type="dxa"/>
             </w:tcMar>
             <w:vAlign w:val="center"/>
           </w:tcPr>
@@ -5192,15 +5094,16 @@
           <w:tcPr>
             <w:tcW w:w="708" w:type="dxa"/>
             <w:tcBorders>
-              <w:left w:val="single" w:sz="6" w:space="0" w:color="000001"/>
-              <w:bottom w:val="single" w:sz="6" w:space="0" w:color="000001"/>
-              <w:right w:val="single" w:sz="6" w:space="0" w:color="000001"/>
-              <w:insideH w:val="single" w:sz="6" w:space="0" w:color="000001"/>
-              <w:insideV w:val="single" w:sz="6" w:space="0" w:color="000001"/>
-            </w:tcBorders>
-            <w:shd w:fill="auto" w:val="clear"/>
-            <w:tcMar>
-              <w:left w:w="89" w:type="dxa"/>
+              <w:top w:val="single" w:sz="6" w:space="0" w:color="000001"/>
+              <w:left w:val="single" w:sz="6" w:space="0" w:color="000001"/>
+              <w:bottom w:val="single" w:sz="6" w:space="0" w:color="000001"/>
+              <w:right w:val="single" w:sz="6" w:space="0" w:color="000001"/>
+              <w:insideH w:val="single" w:sz="6" w:space="0" w:color="000001"/>
+              <w:insideV w:val="single" w:sz="6" w:space="0" w:color="000001"/>
+            </w:tcBorders>
+            <w:shd w:fill="auto" w:val="clear"/>
+            <w:tcMar>
+              <w:left w:w="81" w:type="dxa"/>
             </w:tcMar>
             <w:vAlign w:val="center"/>
           </w:tcPr>
@@ -5220,15 +5123,16 @@
           <w:tcPr>
             <w:tcW w:w="993" w:type="dxa"/>
             <w:tcBorders>
-              <w:left w:val="single" w:sz="6" w:space="0" w:color="000001"/>
-              <w:bottom w:val="single" w:sz="6" w:space="0" w:color="000001"/>
-              <w:right w:val="single" w:sz="6" w:space="0" w:color="000001"/>
-              <w:insideH w:val="single" w:sz="6" w:space="0" w:color="000001"/>
-              <w:insideV w:val="single" w:sz="6" w:space="0" w:color="000001"/>
-            </w:tcBorders>
-            <w:shd w:fill="auto" w:val="clear"/>
-            <w:tcMar>
-              <w:left w:w="89" w:type="dxa"/>
+              <w:top w:val="single" w:sz="6" w:space="0" w:color="000001"/>
+              <w:left w:val="single" w:sz="6" w:space="0" w:color="000001"/>
+              <w:bottom w:val="single" w:sz="6" w:space="0" w:color="000001"/>
+              <w:right w:val="single" w:sz="6" w:space="0" w:color="000001"/>
+              <w:insideH w:val="single" w:sz="6" w:space="0" w:color="000001"/>
+              <w:insideV w:val="single" w:sz="6" w:space="0" w:color="000001"/>
+            </w:tcBorders>
+            <w:shd w:fill="auto" w:val="clear"/>
+            <w:tcMar>
+              <w:left w:w="81" w:type="dxa"/>
             </w:tcMar>
             <w:vAlign w:val="center"/>
           </w:tcPr>
@@ -5259,15 +5163,16 @@
           <w:tcPr>
             <w:tcW w:w="1275" w:type="dxa"/>
             <w:tcBorders>
-              <w:left w:val="single" w:sz="6" w:space="0" w:color="000001"/>
-              <w:bottom w:val="single" w:sz="6" w:space="0" w:color="000001"/>
-              <w:right w:val="single" w:sz="6" w:space="0" w:color="000001"/>
-              <w:insideH w:val="single" w:sz="6" w:space="0" w:color="000001"/>
-              <w:insideV w:val="single" w:sz="6" w:space="0" w:color="000001"/>
-            </w:tcBorders>
-            <w:shd w:fill="auto" w:val="clear"/>
-            <w:tcMar>
-              <w:left w:w="89" w:type="dxa"/>
+              <w:top w:val="single" w:sz="6" w:space="0" w:color="000001"/>
+              <w:left w:val="single" w:sz="6" w:space="0" w:color="000001"/>
+              <w:bottom w:val="single" w:sz="6" w:space="0" w:color="000001"/>
+              <w:right w:val="single" w:sz="6" w:space="0" w:color="000001"/>
+              <w:insideH w:val="single" w:sz="6" w:space="0" w:color="000001"/>
+              <w:insideV w:val="single" w:sz="6" w:space="0" w:color="000001"/>
+            </w:tcBorders>
+            <w:shd w:fill="auto" w:val="clear"/>
+            <w:tcMar>
+              <w:left w:w="81" w:type="dxa"/>
             </w:tcMar>
             <w:vAlign w:val="center"/>
           </w:tcPr>
@@ -5286,6 +5191,7 @@
           <w:tcPr>
             <w:tcW w:w="1274" w:type="dxa"/>
             <w:tcBorders>
+              <w:top w:val="single" w:sz="6" w:space="0" w:color="000001"/>
               <w:left w:val="single" w:sz="6" w:space="0" w:color="000001"/>
               <w:bottom w:val="single" w:sz="6" w:space="0" w:color="000001"/>
               <w:right w:val="single" w:sz="4" w:space="0" w:color="000001"/>
@@ -5294,7 +5200,7 @@
             </w:tcBorders>
             <w:shd w:fill="auto" w:val="clear"/>
             <w:tcMar>
-              <w:left w:w="89" w:type="dxa"/>
+              <w:left w:w="81" w:type="dxa"/>
             </w:tcMar>
             <w:vAlign w:val="center"/>
           </w:tcPr>
@@ -5318,6 +5224,7 @@
           <w:tcPr>
             <w:tcW w:w="2281" w:type="dxa"/>
             <w:tcBorders>
+              <w:top w:val="single" w:sz="4" w:space="0" w:color="000001"/>
               <w:left w:val="single" w:sz="4" w:space="0" w:color="000001"/>
               <w:bottom w:val="single" w:sz="4" w:space="0" w:color="000001"/>
               <w:right w:val="single" w:sz="6" w:space="0" w:color="000001"/>
@@ -5326,7 +5233,7 @@
             </w:tcBorders>
             <w:shd w:fill="auto" w:val="clear"/>
             <w:tcMar>
-              <w:left w:w="98" w:type="dxa"/>
+              <w:left w:w="93" w:type="dxa"/>
             </w:tcMar>
             <w:vAlign w:val="center"/>
           </w:tcPr>
@@ -5357,6 +5264,7 @@
           <w:tcPr>
             <w:tcW w:w="1134" w:type="dxa"/>
             <w:tcBorders>
+              <w:top w:val="single" w:sz="4" w:space="0" w:color="000001"/>
               <w:left w:val="single" w:sz="6" w:space="0" w:color="000001"/>
               <w:bottom w:val="single" w:sz="4" w:space="0" w:color="000001"/>
               <w:right w:val="single" w:sz="6" w:space="0" w:color="000001"/>
@@ -5365,7 +5273,7 @@
             </w:tcBorders>
             <w:shd w:fill="auto" w:val="clear"/>
             <w:tcMar>
-              <w:left w:w="89" w:type="dxa"/>
+              <w:left w:w="81" w:type="dxa"/>
             </w:tcMar>
             <w:vAlign w:val="center"/>
           </w:tcPr>
@@ -5416,6 +5324,7 @@
           <w:tcPr>
             <w:tcW w:w="993" w:type="dxa"/>
             <w:tcBorders>
+              <w:top w:val="single" w:sz="4" w:space="0" w:color="000001"/>
               <w:left w:val="single" w:sz="6" w:space="0" w:color="000001"/>
               <w:bottom w:val="single" w:sz="4" w:space="0" w:color="000001"/>
               <w:right w:val="single" w:sz="6" w:space="0" w:color="000001"/>
@@ -5424,7 +5333,7 @@
             </w:tcBorders>
             <w:shd w:fill="auto" w:val="clear"/>
             <w:tcMar>
-              <w:left w:w="89" w:type="dxa"/>
+              <w:left w:w="81" w:type="dxa"/>
             </w:tcMar>
             <w:vAlign w:val="center"/>
           </w:tcPr>
@@ -5444,6 +5353,7 @@
           <w:tcPr>
             <w:tcW w:w="1134" w:type="dxa"/>
             <w:tcBorders>
+              <w:top w:val="single" w:sz="4" w:space="0" w:color="000001"/>
               <w:left w:val="single" w:sz="6" w:space="0" w:color="000001"/>
               <w:bottom w:val="single" w:sz="4" w:space="0" w:color="000001"/>
               <w:right w:val="single" w:sz="6" w:space="0" w:color="000001"/>
@@ -5452,7 +5362,7 @@
             </w:tcBorders>
             <w:shd w:fill="auto" w:val="clear"/>
             <w:tcMar>
-              <w:left w:w="89" w:type="dxa"/>
+              <w:left w:w="81" w:type="dxa"/>
             </w:tcMar>
             <w:vAlign w:val="center"/>
           </w:tcPr>
@@ -5472,6 +5382,7 @@
           <w:tcPr>
             <w:tcW w:w="708" w:type="dxa"/>
             <w:tcBorders>
+              <w:top w:val="single" w:sz="4" w:space="0" w:color="000001"/>
               <w:left w:val="single" w:sz="6" w:space="0" w:color="000001"/>
               <w:bottom w:val="single" w:sz="4" w:space="0" w:color="000001"/>
               <w:right w:val="single" w:sz="6" w:space="0" w:color="000001"/>
@@ -5480,7 +5391,7 @@
             </w:tcBorders>
             <w:shd w:fill="auto" w:val="clear"/>
             <w:tcMar>
-              <w:left w:w="89" w:type="dxa"/>
+              <w:left w:w="81" w:type="dxa"/>
             </w:tcMar>
             <w:vAlign w:val="center"/>
           </w:tcPr>
@@ -5500,6 +5411,7 @@
           <w:tcPr>
             <w:tcW w:w="993" w:type="dxa"/>
             <w:tcBorders>
+              <w:top w:val="single" w:sz="4" w:space="0" w:color="000001"/>
               <w:left w:val="single" w:sz="6" w:space="0" w:color="000001"/>
               <w:bottom w:val="single" w:sz="4" w:space="0" w:color="000001"/>
               <w:right w:val="single" w:sz="6" w:space="0" w:color="000001"/>
@@ -5508,7 +5420,7 @@
             </w:tcBorders>
             <w:shd w:fill="auto" w:val="clear"/>
             <w:tcMar>
-              <w:left w:w="89" w:type="dxa"/>
+              <w:left w:w="81" w:type="dxa"/>
             </w:tcMar>
             <w:vAlign w:val="center"/>
           </w:tcPr>
@@ -5549,6 +5461,7 @@
           <w:tcPr>
             <w:tcW w:w="1275" w:type="dxa"/>
             <w:tcBorders>
+              <w:top w:val="single" w:sz="4" w:space="0" w:color="000001"/>
               <w:left w:val="single" w:sz="6" w:space="0" w:color="000001"/>
               <w:bottom w:val="single" w:sz="4" w:space="0" w:color="000001"/>
               <w:right w:val="single" w:sz="6" w:space="0" w:color="000001"/>
@@ -5557,7 +5470,7 @@
             </w:tcBorders>
             <w:shd w:fill="auto" w:val="clear"/>
             <w:tcMar>
-              <w:left w:w="89" w:type="dxa"/>
+              <w:left w:w="81" w:type="dxa"/>
             </w:tcMar>
             <w:vAlign w:val="center"/>
           </w:tcPr>
@@ -5577,6 +5490,7 @@
           <w:tcPr>
             <w:tcW w:w="1274" w:type="dxa"/>
             <w:tcBorders>
+              <w:top w:val="single" w:sz="4" w:space="0" w:color="000001"/>
               <w:left w:val="single" w:sz="6" w:space="0" w:color="000001"/>
               <w:bottom w:val="single" w:sz="4" w:space="0" w:color="000001"/>
               <w:right w:val="single" w:sz="4" w:space="0" w:color="000001"/>
@@ -5585,7 +5499,7 @@
             </w:tcBorders>
             <w:shd w:fill="auto" w:val="clear"/>
             <w:tcMar>
-              <w:left w:w="89" w:type="dxa"/>
+              <w:left w:w="81" w:type="dxa"/>
             </w:tcMar>
             <w:vAlign w:val="center"/>
           </w:tcPr>
@@ -5693,14 +5607,16 @@
         </w:rPr>
       </w:pPr>
       <w:r>
-        <w:rPr/>
+        <w:rPr>
+          <w:vanish w:val="false"/>
+        </w:rPr>
       </w:r>
     </w:p>
     <w:tbl>
       <w:tblPr>
         <w:tblW w:w="5000" w:type="pct"/>
         <w:jc w:val="left"/>
-        <w:tblInd w:w="-10" w:type="dxa"/>
+        <w:tblInd w:w="-15" w:type="dxa"/>
         <w:tblBorders>
           <w:top w:val="single" w:sz="4" w:space="0" w:color="00000A"/>
           <w:left w:val="single" w:sz="4" w:space="0" w:color="00000A"/>
@@ -5711,7 +5627,7 @@
         </w:tblBorders>
         <w:tblCellMar>
           <w:top w:w="0" w:type="dxa"/>
-          <w:left w:w="98" w:type="dxa"/>
+          <w:left w:w="93" w:type="dxa"/>
           <w:bottom w:w="0" w:type="dxa"/>
           <w:right w:w="108" w:type="dxa"/>
         </w:tblCellMar>
@@ -5719,8 +5635,8 @@
       </w:tblPr>
       <w:tblGrid>
         <w:gridCol w:w="3120"/>
-        <w:gridCol w:w="1416"/>
-        <w:gridCol w:w="4824"/>
+        <w:gridCol w:w="1415"/>
+        <w:gridCol w:w="4825"/>
       </w:tblGrid>
       <w:tr>
         <w:trPr/>
@@ -5737,7 +5653,7 @@
             </w:tcBorders>
             <w:shd w:color="auto" w:fill="C0C0C0" w:val="clear"/>
             <w:tcMar>
-              <w:left w:w="98" w:type="dxa"/>
+              <w:left w:w="93" w:type="dxa"/>
             </w:tcMar>
           </w:tcPr>
           <w:p>
@@ -5768,7 +5684,7 @@
         </w:tc>
         <w:tc>
           <w:tcPr>
-            <w:tcW w:w="1416" w:type="dxa"/>
+            <w:tcW w:w="1415" w:type="dxa"/>
             <w:tcBorders>
               <w:top w:val="single" w:sz="4" w:space="0" w:color="00000A"/>
               <w:left w:val="single" w:sz="4" w:space="0" w:color="00000A"/>
@@ -5779,7 +5695,7 @@
             </w:tcBorders>
             <w:shd w:color="auto" w:fill="C0C0C0" w:val="clear"/>
             <w:tcMar>
-              <w:left w:w="98" w:type="dxa"/>
+              <w:left w:w="93" w:type="dxa"/>
             </w:tcMar>
           </w:tcPr>
           <w:p>
@@ -5810,7 +5726,7 @@
         </w:tc>
         <w:tc>
           <w:tcPr>
-            <w:tcW w:w="4824" w:type="dxa"/>
+            <w:tcW w:w="4825" w:type="dxa"/>
             <w:tcBorders>
               <w:top w:val="single" w:sz="4" w:space="0" w:color="00000A"/>
               <w:left w:val="single" w:sz="4" w:space="0" w:color="00000A"/>
@@ -5821,7 +5737,7 @@
             </w:tcBorders>
             <w:shd w:color="auto" w:fill="C0C0C0" w:val="clear"/>
             <w:tcMar>
-              <w:left w:w="98" w:type="dxa"/>
+              <w:left w:w="93" w:type="dxa"/>
             </w:tcMar>
           </w:tcPr>
           <w:p>
@@ -5866,7 +5782,7 @@
             </w:tcBorders>
             <w:shd w:fill="auto" w:val="clear"/>
             <w:tcMar>
-              <w:left w:w="98" w:type="dxa"/>
+              <w:left w:w="93" w:type="dxa"/>
             </w:tcMar>
             <w:vAlign w:val="center"/>
           </w:tcPr>
@@ -5884,7 +5800,7 @@
         </w:tc>
         <w:tc>
           <w:tcPr>
-            <w:tcW w:w="1416" w:type="dxa"/>
+            <w:tcW w:w="1415" w:type="dxa"/>
             <w:tcBorders>
               <w:top w:val="single" w:sz="4" w:space="0" w:color="00000A"/>
               <w:left w:val="single" w:sz="4" w:space="0" w:color="00000A"/>
@@ -5895,7 +5811,7 @@
             </w:tcBorders>
             <w:shd w:fill="auto" w:val="clear"/>
             <w:tcMar>
-              <w:left w:w="98" w:type="dxa"/>
+              <w:left w:w="93" w:type="dxa"/>
             </w:tcMar>
             <w:vAlign w:val="center"/>
           </w:tcPr>
@@ -5914,7 +5830,7 @@
         </w:tc>
         <w:tc>
           <w:tcPr>
-            <w:tcW w:w="4824" w:type="dxa"/>
+            <w:tcW w:w="4825" w:type="dxa"/>
             <w:tcBorders>
               <w:top w:val="single" w:sz="4" w:space="0" w:color="00000A"/>
               <w:left w:val="single" w:sz="4" w:space="0" w:color="00000A"/>
@@ -5925,7 +5841,7 @@
             </w:tcBorders>
             <w:shd w:fill="auto" w:val="clear"/>
             <w:tcMar>
-              <w:left w:w="98" w:type="dxa"/>
+              <w:left w:w="93" w:type="dxa"/>
             </w:tcMar>
             <w:vAlign w:val="center"/>
           </w:tcPr>
@@ -6028,7 +5944,7 @@
       <w:tblPr>
         <w:tblW w:w="5000" w:type="pct"/>
         <w:jc w:val="left"/>
-        <w:tblInd w:w="-10" w:type="dxa"/>
+        <w:tblInd w:w="-15" w:type="dxa"/>
         <w:tblBorders>
           <w:top w:val="single" w:sz="4" w:space="0" w:color="00000A"/>
           <w:left w:val="single" w:sz="4" w:space="0" w:color="00000A"/>
@@ -6039,21 +5955,21 @@
         </w:tblBorders>
         <w:tblCellMar>
           <w:top w:w="0" w:type="dxa"/>
-          <w:left w:w="98" w:type="dxa"/>
+          <w:left w:w="93" w:type="dxa"/>
           <w:bottom w:w="0" w:type="dxa"/>
           <w:right w:w="108" w:type="dxa"/>
         </w:tblCellMar>
         <w:tblLook w:val="0000" w:noVBand="0" w:noHBand="0" w:lastColumn="0" w:firstColumn="0" w:lastRow="0" w:firstRow="0"/>
       </w:tblPr>
       <w:tblGrid>
-        <w:gridCol w:w="2558"/>
-        <w:gridCol w:w="6801"/>
+        <w:gridCol w:w="2557"/>
+        <w:gridCol w:w="6802"/>
       </w:tblGrid>
       <w:tr>
         <w:trPr/>
         <w:tc>
           <w:tcPr>
-            <w:tcW w:w="2558" w:type="dxa"/>
+            <w:tcW w:w="2557" w:type="dxa"/>
             <w:tcBorders>
               <w:top w:val="single" w:sz="4" w:space="0" w:color="00000A"/>
               <w:left w:val="single" w:sz="4" w:space="0" w:color="00000A"/>
@@ -6064,7 +5980,7 @@
             </w:tcBorders>
             <w:shd w:fill="auto" w:val="clear"/>
             <w:tcMar>
-              <w:left w:w="98" w:type="dxa"/>
+              <w:left w:w="93" w:type="dxa"/>
             </w:tcMar>
           </w:tcPr>
           <w:p>
@@ -6085,7 +6001,7 @@
         </w:tc>
         <w:tc>
           <w:tcPr>
-            <w:tcW w:w="6801" w:type="dxa"/>
+            <w:tcW w:w="6802" w:type="dxa"/>
             <w:tcBorders>
               <w:top w:val="single" w:sz="4" w:space="0" w:color="00000A"/>
               <w:left w:val="single" w:sz="4" w:space="0" w:color="00000A"/>
@@ -6096,7 +6012,7 @@
             </w:tcBorders>
             <w:shd w:fill="auto" w:val="clear"/>
             <w:tcMar>
-              <w:left w:w="98" w:type="dxa"/>
+              <w:left w:w="93" w:type="dxa"/>
             </w:tcMar>
           </w:tcPr>
           <w:p>
@@ -6122,7 +6038,7 @@
         <w:trPr/>
         <w:tc>
           <w:tcPr>
-            <w:tcW w:w="2558" w:type="dxa"/>
+            <w:tcW w:w="2557" w:type="dxa"/>
             <w:tcBorders>
               <w:top w:val="single" w:sz="4" w:space="0" w:color="00000A"/>
               <w:left w:val="single" w:sz="4" w:space="0" w:color="00000A"/>
@@ -6133,7 +6049,7 @@
             </w:tcBorders>
             <w:shd w:fill="auto" w:val="clear"/>
             <w:tcMar>
-              <w:left w:w="98" w:type="dxa"/>
+              <w:left w:w="93" w:type="dxa"/>
             </w:tcMar>
           </w:tcPr>
           <w:p>
@@ -6144,17 +6060,13 @@
             </w:pPr>
             <w:r>
               <w:rPr/>
-              <w:t xml:space="preserve">Data da Avaliação </w:t>
-            </w:r>
-            <w:r>
-              <w:rPr/>
-              <w:t>1</w:t>
-            </w:r>
-          </w:p>
-        </w:tc>
-        <w:tc>
-          <w:tcPr>
-            <w:tcW w:w="6801" w:type="dxa"/>
+              <w:t>Data da Avaliação 1</w:t>
+            </w:r>
+          </w:p>
+        </w:tc>
+        <w:tc>
+          <w:tcPr>
+            <w:tcW w:w="6802" w:type="dxa"/>
             <w:tcBorders>
               <w:top w:val="single" w:sz="4" w:space="0" w:color="00000A"/>
               <w:left w:val="single" w:sz="4" w:space="0" w:color="00000A"/>
@@ -6165,7 +6077,7 @@
             </w:tcBorders>
             <w:shd w:fill="auto" w:val="clear"/>
             <w:tcMar>
-              <w:left w:w="98" w:type="dxa"/>
+              <w:left w:w="93" w:type="dxa"/>
             </w:tcMar>
           </w:tcPr>
           <w:p>
@@ -6178,25 +6090,7 @@
               <w:rPr>
                 <w:iCs/>
               </w:rPr>
-              <w:t>14</w:t>
-            </w:r>
-            <w:r>
-              <w:rPr>
-                <w:iCs/>
-              </w:rPr>
-              <w:t>/1</w:t>
-            </w:r>
-            <w:r>
-              <w:rPr>
-                <w:iCs/>
-              </w:rPr>
-              <w:t>0</w:t>
-            </w:r>
-            <w:r>
-              <w:rPr>
-                <w:iCs/>
-              </w:rPr>
-              <w:t>/2015</w:t>
+              <w:t>14/10/2015</w:t>
             </w:r>
           </w:p>
         </w:tc>
@@ -6205,7 +6099,7 @@
         <w:trPr/>
         <w:tc>
           <w:tcPr>
-            <w:tcW w:w="2558" w:type="dxa"/>
+            <w:tcW w:w="2557" w:type="dxa"/>
             <w:tcBorders>
               <w:top w:val="single" w:sz="4" w:space="0" w:color="00000A"/>
               <w:left w:val="single" w:sz="4" w:space="0" w:color="00000A"/>
@@ -6216,7 +6110,7 @@
             </w:tcBorders>
             <w:shd w:fill="auto" w:val="clear"/>
             <w:tcMar>
-              <w:left w:w="98" w:type="dxa"/>
+              <w:left w:w="93" w:type="dxa"/>
             </w:tcMar>
           </w:tcPr>
           <w:p>
@@ -6233,7 +6127,7 @@
         </w:tc>
         <w:tc>
           <w:tcPr>
-            <w:tcW w:w="6801" w:type="dxa"/>
+            <w:tcW w:w="6802" w:type="dxa"/>
             <w:tcBorders>
               <w:top w:val="single" w:sz="4" w:space="0" w:color="00000A"/>
               <w:left w:val="single" w:sz="4" w:space="0" w:color="00000A"/>
@@ -6244,7 +6138,7 @@
             </w:tcBorders>
             <w:shd w:fill="auto" w:val="clear"/>
             <w:tcMar>
-              <w:left w:w="98" w:type="dxa"/>
+              <w:left w:w="93" w:type="dxa"/>
             </w:tcMar>
           </w:tcPr>
           <w:p>
@@ -6556,7 +6450,7 @@
             <w:fldChar w:fldCharType="separate"/>
           </w:r>
           <w:r>
-            <w:t>1</w:t>
+            <w:t>3</w:t>
           </w:r>
           <w:r>
             <w:fldChar w:fldCharType="end"/>
@@ -6607,7 +6501,7 @@
     <w:tblPr>
       <w:tblW w:w="9558" w:type="dxa"/>
       <w:jc w:val="left"/>
-      <w:tblInd w:w="-16" w:type="dxa"/>
+      <w:tblInd w:w="-24" w:type="dxa"/>
       <w:tblBorders>
         <w:top w:val="single" w:sz="6" w:space="0" w:color="00000A"/>
         <w:left w:val="single" w:sz="6" w:space="0" w:color="00000A"/>
@@ -6618,7 +6512,7 @@
       </w:tblBorders>
       <w:tblCellMar>
         <w:top w:w="0" w:type="dxa"/>
-        <w:left w:w="91" w:type="dxa"/>
+        <w:left w:w="83" w:type="dxa"/>
         <w:bottom w:w="0" w:type="dxa"/>
         <w:right w:w="108" w:type="dxa"/>
       </w:tblCellMar>
@@ -6643,7 +6537,7 @@
           </w:tcBorders>
           <w:shd w:fill="auto" w:val="clear"/>
           <w:tcMar>
-            <w:left w:w="91" w:type="dxa"/>
+            <w:left w:w="83" w:type="dxa"/>
           </w:tcMar>
         </w:tcPr>
         <w:p>
@@ -6670,7 +6564,7 @@
           </w:tcBorders>
           <w:shd w:fill="auto" w:val="clear"/>
           <w:tcMar>
-            <w:left w:w="91" w:type="dxa"/>
+            <w:left w:w="83" w:type="dxa"/>
           </w:tcMar>
         </w:tcPr>
         <w:p>
@@ -6705,7 +6599,7 @@
           </w:tcBorders>
           <w:shd w:fill="auto" w:val="clear"/>
           <w:tcMar>
-            <w:left w:w="91" w:type="dxa"/>
+            <w:left w:w="83" w:type="dxa"/>
           </w:tcMar>
         </w:tcPr>
         <w:p>
@@ -6732,7 +6626,7 @@
           </w:tcBorders>
           <w:shd w:fill="auto" w:val="clear"/>
           <w:tcMar>
-            <w:left w:w="91" w:type="dxa"/>
+            <w:left w:w="83" w:type="dxa"/>
           </w:tcMar>
         </w:tcPr>
         <w:p>
@@ -8014,6 +7908,28 @@
   </w:style>
   <w:style w:type="character" w:styleId="ListLabel7">
     <w:name w:val="ListLabel 7"/>
+    <w:qFormat/>
+    <w:rPr>
+      <w:rFonts w:cs="Wingdings"/>
+    </w:rPr>
+  </w:style>
+  <w:style w:type="character" w:styleId="ListLabel8">
+    <w:name w:val="ListLabel 8"/>
+    <w:qFormat/>
+    <w:rPr>
+      <w:rFonts w:cs="Symbol"/>
+      <w:b w:val="false"/>
+    </w:rPr>
+  </w:style>
+  <w:style w:type="character" w:styleId="ListLabel9">
+    <w:name w:val="ListLabel 9"/>
+    <w:qFormat/>
+    <w:rPr>
+      <w:rFonts w:cs="Courier New"/>
+    </w:rPr>
+  </w:style>
+  <w:style w:type="character" w:styleId="ListLabel10">
+    <w:name w:val="ListLabel 10"/>
     <w:qFormat/>
     <w:rPr>
       <w:rFonts w:cs="Wingdings"/>

</xml_diff>